<commit_message>
Week 4 Capstone Completed
Finished Toronto Neighborhoods.docx
 - Data Acquisition and Preparation
 | - Data Sources
 | - Data Cleaning
 | - Data Preparation and Feature Selection
</commit_message>
<xml_diff>
--- a/Week-4/Toronto Neighborhoods.docx
+++ b/Week-4/Toronto Neighborhoods.docx
@@ -985,7 +985,7 @@
           <w:r>
             <w:fldChar w:fldCharType="separate"/>
           </w:r>
-          <w:hyperlink w:anchor="_Toc75199754" w:history="1">
+          <w:hyperlink w:anchor="_Toc75199536" w:history="1">
             <w:r>
               <w:rPr>
                 <w:rStyle w:val="Hipervnculo"/>
@@ -1012,7 +1012,7 @@
                 <w:noProof/>
                 <w:webHidden/>
               </w:rPr>
-              <w:instrText xml:space="preserve"> PAGEREF _Toc75199754 \h </w:instrText>
+              <w:instrText xml:space="preserve"> PAGEREF _Toc75199536 \h </w:instrText>
             </w:r>
             <w:r>
               <w:rPr>
@@ -1033,6 +1033,419 @@
                 <w:webHidden/>
               </w:rPr>
               <w:t>2</w:t>
+            </w:r>
+            <w:r>
+              <w:rPr>
+                <w:noProof/>
+                <w:webHidden/>
+              </w:rPr>
+              <w:fldChar w:fldCharType="end"/>
+            </w:r>
+          </w:hyperlink>
+        </w:p>
+        <w:p>
+          <w:pPr>
+            <w:pStyle w:val="TDC1"/>
+            <w:rPr>
+              <w:noProof/>
+              <w:sz w:val="22"/>
+              <w:szCs w:val="22"/>
+              <w:lang w:val="es-ES" w:eastAsia="es-ES"/>
+            </w:rPr>
+          </w:pPr>
+          <w:hyperlink w:anchor="_Toc75199537" w:history="1">
+            <w:r>
+              <w:rPr>
+                <w:rStyle w:val="Hipervnculo"/>
+                <w:noProof/>
+              </w:rPr>
+              <w:t>Data Acquisition and Preparation</w:t>
+            </w:r>
+            <w:r>
+              <w:rPr>
+                <w:noProof/>
+                <w:webHidden/>
+              </w:rPr>
+              <w:tab/>
+            </w:r>
+            <w:r>
+              <w:rPr>
+                <w:noProof/>
+                <w:webHidden/>
+              </w:rPr>
+              <w:fldChar w:fldCharType="begin"/>
+            </w:r>
+            <w:r>
+              <w:rPr>
+                <w:noProof/>
+                <w:webHidden/>
+              </w:rPr>
+              <w:instrText xml:space="preserve"> PAGEREF _Toc75199537 \h </w:instrText>
+            </w:r>
+            <w:r>
+              <w:rPr>
+                <w:noProof/>
+                <w:webHidden/>
+              </w:rPr>
+            </w:r>
+            <w:r>
+              <w:rPr>
+                <w:noProof/>
+                <w:webHidden/>
+              </w:rPr>
+              <w:fldChar w:fldCharType="separate"/>
+            </w:r>
+            <w:r>
+              <w:rPr>
+                <w:noProof/>
+                <w:webHidden/>
+              </w:rPr>
+              <w:t>3</w:t>
+            </w:r>
+            <w:r>
+              <w:rPr>
+                <w:noProof/>
+                <w:webHidden/>
+              </w:rPr>
+              <w:fldChar w:fldCharType="end"/>
+            </w:r>
+          </w:hyperlink>
+        </w:p>
+        <w:p>
+          <w:pPr>
+            <w:pStyle w:val="TDC2"/>
+            <w:tabs>
+              <w:tab w:val="right" w:pos="8494"/>
+            </w:tabs>
+            <w:rPr>
+              <w:rFonts w:cstheme="minorBidi"/>
+              <w:noProof/>
+            </w:rPr>
+          </w:pPr>
+          <w:hyperlink w:anchor="_Toc75199538" w:history="1">
+            <w:r>
+              <w:rPr>
+                <w:rStyle w:val="Hipervnculo"/>
+                <w:noProof/>
+              </w:rPr>
+              <w:t>Data Sources</w:t>
+            </w:r>
+            <w:r>
+              <w:rPr>
+                <w:noProof/>
+                <w:webHidden/>
+              </w:rPr>
+              <w:tab/>
+            </w:r>
+            <w:r>
+              <w:rPr>
+                <w:noProof/>
+                <w:webHidden/>
+              </w:rPr>
+              <w:fldChar w:fldCharType="begin"/>
+            </w:r>
+            <w:r>
+              <w:rPr>
+                <w:noProof/>
+                <w:webHidden/>
+              </w:rPr>
+              <w:instrText xml:space="preserve"> PAGEREF _Toc75199538 \h </w:instrText>
+            </w:r>
+            <w:r>
+              <w:rPr>
+                <w:noProof/>
+                <w:webHidden/>
+              </w:rPr>
+            </w:r>
+            <w:r>
+              <w:rPr>
+                <w:noProof/>
+                <w:webHidden/>
+              </w:rPr>
+              <w:fldChar w:fldCharType="separate"/>
+            </w:r>
+            <w:r>
+              <w:rPr>
+                <w:noProof/>
+                <w:webHidden/>
+              </w:rPr>
+              <w:t>3</w:t>
+            </w:r>
+            <w:r>
+              <w:rPr>
+                <w:noProof/>
+                <w:webHidden/>
+              </w:rPr>
+              <w:fldChar w:fldCharType="end"/>
+            </w:r>
+          </w:hyperlink>
+        </w:p>
+        <w:p>
+          <w:pPr>
+            <w:pStyle w:val="TDC3"/>
+            <w:tabs>
+              <w:tab w:val="right" w:pos="8494"/>
+            </w:tabs>
+            <w:rPr>
+              <w:rFonts w:cstheme="minorBidi"/>
+              <w:noProof/>
+            </w:rPr>
+          </w:pPr>
+          <w:hyperlink w:anchor="_Toc75199539" w:history="1">
+            <w:r>
+              <w:rPr>
+                <w:rStyle w:val="Hipervnculo"/>
+                <w:noProof/>
+              </w:rPr>
+              <w:t>Toronto Open Data</w:t>
+            </w:r>
+            <w:r>
+              <w:rPr>
+                <w:noProof/>
+                <w:webHidden/>
+              </w:rPr>
+              <w:tab/>
+            </w:r>
+            <w:r>
+              <w:rPr>
+                <w:noProof/>
+                <w:webHidden/>
+              </w:rPr>
+              <w:fldChar w:fldCharType="begin"/>
+            </w:r>
+            <w:r>
+              <w:rPr>
+                <w:noProof/>
+                <w:webHidden/>
+              </w:rPr>
+              <w:instrText xml:space="preserve"> PAGEREF _Toc75199539 \h </w:instrText>
+            </w:r>
+            <w:r>
+              <w:rPr>
+                <w:noProof/>
+                <w:webHidden/>
+              </w:rPr>
+            </w:r>
+            <w:r>
+              <w:rPr>
+                <w:noProof/>
+                <w:webHidden/>
+              </w:rPr>
+              <w:fldChar w:fldCharType="separate"/>
+            </w:r>
+            <w:r>
+              <w:rPr>
+                <w:noProof/>
+                <w:webHidden/>
+              </w:rPr>
+              <w:t>3</w:t>
+            </w:r>
+            <w:r>
+              <w:rPr>
+                <w:noProof/>
+                <w:webHidden/>
+              </w:rPr>
+              <w:fldChar w:fldCharType="end"/>
+            </w:r>
+          </w:hyperlink>
+        </w:p>
+        <w:p>
+          <w:pPr>
+            <w:pStyle w:val="TDC3"/>
+            <w:tabs>
+              <w:tab w:val="right" w:pos="8494"/>
+            </w:tabs>
+            <w:rPr>
+              <w:rFonts w:cstheme="minorBidi"/>
+              <w:noProof/>
+            </w:rPr>
+          </w:pPr>
+          <w:hyperlink w:anchor="_Toc75199540" w:history="1">
+            <w:r>
+              <w:rPr>
+                <w:rStyle w:val="Hipervnculo"/>
+                <w:noProof/>
+              </w:rPr>
+              <w:t>Foursquare API</w:t>
+            </w:r>
+            <w:r>
+              <w:rPr>
+                <w:noProof/>
+                <w:webHidden/>
+              </w:rPr>
+              <w:tab/>
+            </w:r>
+            <w:r>
+              <w:rPr>
+                <w:noProof/>
+                <w:webHidden/>
+              </w:rPr>
+              <w:fldChar w:fldCharType="begin"/>
+            </w:r>
+            <w:r>
+              <w:rPr>
+                <w:noProof/>
+                <w:webHidden/>
+              </w:rPr>
+              <w:instrText xml:space="preserve"> PAGEREF _Toc75199540 \h </w:instrText>
+            </w:r>
+            <w:r>
+              <w:rPr>
+                <w:noProof/>
+                <w:webHidden/>
+              </w:rPr>
+            </w:r>
+            <w:r>
+              <w:rPr>
+                <w:noProof/>
+                <w:webHidden/>
+              </w:rPr>
+              <w:fldChar w:fldCharType="separate"/>
+            </w:r>
+            <w:r>
+              <w:rPr>
+                <w:noProof/>
+                <w:webHidden/>
+              </w:rPr>
+              <w:t>3</w:t>
+            </w:r>
+            <w:r>
+              <w:rPr>
+                <w:noProof/>
+                <w:webHidden/>
+              </w:rPr>
+              <w:fldChar w:fldCharType="end"/>
+            </w:r>
+          </w:hyperlink>
+        </w:p>
+        <w:p>
+          <w:pPr>
+            <w:pStyle w:val="TDC2"/>
+            <w:tabs>
+              <w:tab w:val="right" w:pos="8494"/>
+            </w:tabs>
+            <w:rPr>
+              <w:rFonts w:cstheme="minorBidi"/>
+              <w:noProof/>
+            </w:rPr>
+          </w:pPr>
+          <w:hyperlink w:anchor="_Toc75199541" w:history="1">
+            <w:r>
+              <w:rPr>
+                <w:rStyle w:val="Hipervnculo"/>
+                <w:noProof/>
+              </w:rPr>
+              <w:t>Data Cleaning</w:t>
+            </w:r>
+            <w:r>
+              <w:rPr>
+                <w:noProof/>
+                <w:webHidden/>
+              </w:rPr>
+              <w:tab/>
+            </w:r>
+            <w:r>
+              <w:rPr>
+                <w:noProof/>
+                <w:webHidden/>
+              </w:rPr>
+              <w:fldChar w:fldCharType="begin"/>
+            </w:r>
+            <w:r>
+              <w:rPr>
+                <w:noProof/>
+                <w:webHidden/>
+              </w:rPr>
+              <w:instrText xml:space="preserve"> PAGEREF _Toc75199541 \h </w:instrText>
+            </w:r>
+            <w:r>
+              <w:rPr>
+                <w:noProof/>
+                <w:webHidden/>
+              </w:rPr>
+            </w:r>
+            <w:r>
+              <w:rPr>
+                <w:noProof/>
+                <w:webHidden/>
+              </w:rPr>
+              <w:fldChar w:fldCharType="separate"/>
+            </w:r>
+            <w:r>
+              <w:rPr>
+                <w:noProof/>
+                <w:webHidden/>
+              </w:rPr>
+              <w:t>4</w:t>
+            </w:r>
+            <w:r>
+              <w:rPr>
+                <w:noProof/>
+                <w:webHidden/>
+              </w:rPr>
+              <w:fldChar w:fldCharType="end"/>
+            </w:r>
+          </w:hyperlink>
+        </w:p>
+        <w:p>
+          <w:pPr>
+            <w:pStyle w:val="TDC2"/>
+            <w:tabs>
+              <w:tab w:val="right" w:pos="8494"/>
+            </w:tabs>
+            <w:rPr>
+              <w:rFonts w:cstheme="minorBidi"/>
+              <w:noProof/>
+            </w:rPr>
+          </w:pPr>
+          <w:hyperlink w:anchor="_Toc75199542" w:history="1">
+            <w:r>
+              <w:rPr>
+                <w:rStyle w:val="Hipervnculo"/>
+                <w:noProof/>
+              </w:rPr>
+              <w:t>Data Preparation and Feature Selection</w:t>
+            </w:r>
+            <w:r>
+              <w:rPr>
+                <w:noProof/>
+                <w:webHidden/>
+              </w:rPr>
+              <w:tab/>
+            </w:r>
+            <w:r>
+              <w:rPr>
+                <w:noProof/>
+                <w:webHidden/>
+              </w:rPr>
+              <w:fldChar w:fldCharType="begin"/>
+            </w:r>
+            <w:r>
+              <w:rPr>
+                <w:noProof/>
+                <w:webHidden/>
+              </w:rPr>
+              <w:instrText xml:space="preserve"> PAGEREF _Toc75199542 \h </w:instrText>
+            </w:r>
+            <w:r>
+              <w:rPr>
+                <w:noProof/>
+                <w:webHidden/>
+              </w:rPr>
+            </w:r>
+            <w:r>
+              <w:rPr>
+                <w:noProof/>
+                <w:webHidden/>
+              </w:rPr>
+              <w:fldChar w:fldCharType="separate"/>
+            </w:r>
+            <w:r>
+              <w:rPr>
+                <w:noProof/>
+                <w:webHidden/>
+              </w:rPr>
+              <w:t>5</w:t>
             </w:r>
             <w:r>
               <w:rPr>
@@ -1065,7 +1478,7 @@
       <w:pPr>
         <w:pStyle w:val="Ttulo1"/>
       </w:pPr>
-      <w:bookmarkStart w:id="2" w:name="_Toc75199754"/>
+      <w:bookmarkStart w:id="2" w:name="_Toc75199536"/>
       <w:r>
         <w:lastRenderedPageBreak/>
         <w:t>Introduction</w:t>
@@ -1244,8 +1657,4087 @@
         <w:t>.</w:t>
       </w:r>
     </w:p>
+    <w:p>
+      <w:pPr>
+        <w:spacing w:before="0" w:after="160" w:line="259" w:lineRule="auto"/>
+        <w:jc w:val="left"/>
+      </w:pPr>
+      <w:r>
+        <w:br w:type="page"/>
+      </w:r>
+    </w:p>
+    <w:p>
+      <w:pPr>
+        <w:pStyle w:val="Ttulo1"/>
+      </w:pPr>
+      <w:bookmarkStart w:id="3" w:name="_Toc75199537"/>
+      <w:r>
+        <w:lastRenderedPageBreak/>
+        <w:t xml:space="preserve">Data </w:t>
+      </w:r>
+      <w:r>
+        <w:t xml:space="preserve">Acquisition and </w:t>
+      </w:r>
+      <w:r>
+        <w:t>Preparation</w:t>
+      </w:r>
+      <w:bookmarkEnd w:id="3"/>
+    </w:p>
+    <w:p>
+      <w:pPr>
+        <w:pStyle w:val="Ttulo2"/>
+      </w:pPr>
+      <w:bookmarkStart w:id="4" w:name="_Toc75199538"/>
+      <w:r>
+        <w:t>Data Sources</w:t>
+      </w:r>
+      <w:bookmarkEnd w:id="4"/>
+    </w:p>
+    <w:p>
+      <w:pPr>
+        <w:pStyle w:val="Cuerpo"/>
+      </w:pPr>
+      <w:r>
+        <w:t>As I said before, we will be drawing our data from two sources:</w:t>
+      </w:r>
+    </w:p>
+    <w:p>
+      <w:pPr>
+        <w:pStyle w:val="Ttulo3"/>
+      </w:pPr>
+      <w:bookmarkStart w:id="5" w:name="_Toc75199539"/>
+      <w:r>
+        <w:t>Toronto Open Data</w:t>
+      </w:r>
+      <w:bookmarkEnd w:id="5"/>
+    </w:p>
+    <w:p>
+      <w:pPr>
+        <w:pStyle w:val="Cuerpo"/>
+      </w:pPr>
+      <w:r>
+        <w:t xml:space="preserve">An open data initiative born in 2009 and directed by the government of Toronto </w:t>
+      </w:r>
+      <w:r>
+        <w:t>C</w:t>
+      </w:r>
+      <w:r>
+        <w:t>ity. It offers a wide catalog of data sets ranging from festivals and events to Wellbeing Neighborhoods index</w:t>
+      </w:r>
+      <w:r>
+        <w:t>es.</w:t>
+      </w:r>
+    </w:p>
+    <w:p>
+      <w:pPr>
+        <w:pStyle w:val="Cuerpo"/>
+      </w:pPr>
+      <w:r>
+        <w:t>M</w:t>
+      </w:r>
+      <w:r>
+        <w:t xml:space="preserve">ore precisely </w:t>
+      </w:r>
+      <w:r>
+        <w:t>I</w:t>
+      </w:r>
+      <w:r>
+        <w:t xml:space="preserve"> will be using a dataset referring to neighborhoods crime rates</w:t>
+      </w:r>
+      <w:r>
+        <w:t xml:space="preserve">. This data set contains information about assaults, auto theft, robberies and other crimes. It’s recorded annually and there is information </w:t>
+      </w:r>
+      <w:r>
+        <w:t>from</w:t>
+      </w:r>
+      <w:r>
+        <w:t xml:space="preserve"> 2014 to 2020.</w:t>
+      </w:r>
+    </w:p>
+    <w:p>
+      <w:pPr>
+        <w:pStyle w:val="Cuerpo"/>
+      </w:pPr>
+      <w:r>
+        <w:t xml:space="preserve">Here is a link to the dataset: </w:t>
+      </w:r>
+      <w:hyperlink r:id="rId12" w:history="1">
+        <w:r>
+          <w:rPr>
+            <w:rStyle w:val="Hipervnculo"/>
+          </w:rPr>
+          <w:t>Neighborhood</w:t>
+        </w:r>
+        <w:r>
+          <w:rPr>
+            <w:rStyle w:val="Hipervnculo"/>
+          </w:rPr>
+          <w:t>s</w:t>
+        </w:r>
+        <w:r>
+          <w:rPr>
+            <w:rStyle w:val="Hipervnculo"/>
+          </w:rPr>
+          <w:t xml:space="preserve"> Crime Rates</w:t>
+        </w:r>
+      </w:hyperlink>
+    </w:p>
+    <w:p>
+      <w:pPr>
+        <w:pStyle w:val="Ttulo3"/>
+      </w:pPr>
+      <w:bookmarkStart w:id="6" w:name="_Toc75199540"/>
+      <w:r>
+        <w:t>Foursquare API</w:t>
+      </w:r>
+      <w:bookmarkEnd w:id="6"/>
+    </w:p>
+    <w:p>
+      <w:pPr>
+        <w:pStyle w:val="Cuerpo"/>
+      </w:pPr>
+      <w:r>
+        <w:t xml:space="preserve">A search-and-discovery service developed by Foursquare Labs Inc. The </w:t>
+      </w:r>
+      <w:r>
+        <w:t>system</w:t>
+      </w:r>
+      <w:r>
+        <w:t xml:space="preserve"> provides us with an easy-to-use tool for locating nearby places like restaurants, parks, and all kind of activities.</w:t>
+      </w:r>
+    </w:p>
+    <w:p>
+      <w:pPr>
+        <w:pStyle w:val="Cuerpo"/>
+      </w:pPr>
+      <w:r>
+        <w:t>Once again, to be more precise, we will be using its Places API. This is but a REST interface that allows us to access its services through simple HTTP requests.</w:t>
+      </w:r>
+    </w:p>
+    <w:p>
+      <w:pPr>
+        <w:pStyle w:val="Cuerpo"/>
+      </w:pPr>
+      <w:r>
+        <w:t xml:space="preserve">I will </w:t>
+      </w:r>
+      <w:r>
+        <w:t xml:space="preserve">use </w:t>
+      </w:r>
+      <w:r>
+        <w:t>this API to obtain a set of venues nearby the coordinates of each neighborhood and relat</w:t>
+      </w:r>
+      <w:r>
+        <w:t>e</w:t>
+      </w:r>
+      <w:r>
+        <w:t xml:space="preserve"> these </w:t>
+      </w:r>
+      <w:r>
+        <w:t>locales</w:t>
+      </w:r>
+      <w:r>
+        <w:t xml:space="preserve"> and their type with the crime rate of the neighborhood. </w:t>
+      </w:r>
+      <w:r>
+        <w:t>However,</w:t>
+      </w:r>
+      <w:r>
+        <w:t xml:space="preserve"> is important to acknowledge that t</w:t>
+      </w:r>
+      <w:r>
+        <w:t xml:space="preserve">his service has some limitations. The most </w:t>
+      </w:r>
+      <w:r>
+        <w:t>significant</w:t>
+      </w:r>
+      <w:r>
+        <w:rPr>
+          <w:rFonts w:ascii="Segoe-UI" w:hAnsi="Segoe-UI"/>
+          <w:color w:val="64676E"/>
+          <w:sz w:val="26"/>
+          <w:szCs w:val="26"/>
+          <w:shd w:val="clear" w:color="auto" w:fill="FFFFFF"/>
+        </w:rPr>
+        <w:t xml:space="preserve"> </w:t>
+      </w:r>
+      <w:r>
+        <w:t>one is that there is a limit to the number of venues that be can obtain given a set of coordinates.</w:t>
+      </w:r>
+    </w:p>
+    <w:p>
+      <w:pPr>
+        <w:spacing w:before="0" w:after="160" w:line="259" w:lineRule="auto"/>
+        <w:jc w:val="left"/>
+        <w:rPr>
+          <w:sz w:val="25"/>
+        </w:rPr>
+      </w:pPr>
+      <w:r>
+        <w:br w:type="page"/>
+      </w:r>
+    </w:p>
+    <w:p>
+      <w:pPr>
+        <w:pStyle w:val="Cuerpo"/>
+      </w:pPr>
+    </w:p>
+    <w:p>
+      <w:pPr>
+        <w:pStyle w:val="Ttulo2"/>
+      </w:pPr>
+      <w:bookmarkStart w:id="7" w:name="_Toc75199541"/>
+      <w:r>
+        <w:t>Data Cleaning</w:t>
+      </w:r>
+      <w:bookmarkEnd w:id="7"/>
+    </w:p>
+    <w:p>
+      <w:pPr>
+        <w:pStyle w:val="Cuerpo"/>
+      </w:pPr>
+      <w:r>
+        <w:t xml:space="preserve">Fortunately, the data </w:t>
+      </w:r>
+      <w:r>
+        <w:t>we obtain from Toronto Open Data is a perfectly clean</w:t>
+      </w:r>
+      <w:r>
+        <w:t xml:space="preserve"> dataset. </w:t>
+      </w:r>
+      <w:r>
+        <w:t xml:space="preserve">The data set of Toronto Crimes </w:t>
+      </w:r>
+      <w:r>
+        <w:t>R</w:t>
+      </w:r>
+      <w:r>
+        <w:t>ate is this one:</w:t>
+      </w:r>
+    </w:p>
+    <w:tbl>
+      <w:tblPr>
+        <w:tblStyle w:val="Estilo1"/>
+        <w:tblW w:w="9860" w:type="dxa"/>
+        <w:tblLayout w:type="fixed"/>
+        <w:tblLook w:val="04A0" w:firstRow="1" w:lastRow="0" w:firstColumn="1" w:lastColumn="0" w:noHBand="0" w:noVBand="1"/>
+      </w:tblPr>
+      <w:tblGrid>
+        <w:gridCol w:w="236"/>
+        <w:gridCol w:w="486"/>
+        <w:gridCol w:w="964"/>
+        <w:gridCol w:w="1418"/>
+        <w:gridCol w:w="992"/>
+        <w:gridCol w:w="2126"/>
+        <w:gridCol w:w="851"/>
+        <w:gridCol w:w="850"/>
+        <w:gridCol w:w="851"/>
+        <w:gridCol w:w="850"/>
+        <w:gridCol w:w="236"/>
+      </w:tblGrid>
+      <w:tr>
+        <w:trPr>
+          <w:trHeight w:val="134"/>
+        </w:trPr>
+        <w:tc>
+          <w:tcPr>
+            <w:tcW w:w="236" w:type="dxa"/>
+            <w:hideMark/>
+          </w:tcPr>
+          <w:p>
+            <w:pPr>
+              <w:jc w:val="center"/>
+              <w:rPr>
+                <w:sz w:val="16"/>
+                <w:szCs w:val="16"/>
+              </w:rPr>
+            </w:pPr>
+          </w:p>
+        </w:tc>
+        <w:tc>
+          <w:tcPr>
+            <w:tcW w:w="486" w:type="dxa"/>
+            <w:hideMark/>
+          </w:tcPr>
+          <w:p>
+            <w:pPr>
+              <w:jc w:val="center"/>
+              <w:rPr>
+                <w:sz w:val="16"/>
+                <w:szCs w:val="16"/>
+              </w:rPr>
+            </w:pPr>
+            <w:r>
+              <w:rPr>
+                <w:sz w:val="16"/>
+                <w:szCs w:val="16"/>
+              </w:rPr>
+              <w:t>_id</w:t>
+            </w:r>
+          </w:p>
+        </w:tc>
+        <w:tc>
+          <w:tcPr>
+            <w:tcW w:w="964" w:type="dxa"/>
+            <w:hideMark/>
+          </w:tcPr>
+          <w:p>
+            <w:pPr>
+              <w:jc w:val="center"/>
+              <w:rPr>
+                <w:sz w:val="16"/>
+                <w:szCs w:val="16"/>
+              </w:rPr>
+            </w:pPr>
+            <w:r>
+              <w:rPr>
+                <w:sz w:val="16"/>
+                <w:szCs w:val="16"/>
+              </w:rPr>
+              <w:t>OBJECTID</w:t>
+            </w:r>
+          </w:p>
+        </w:tc>
+        <w:tc>
+          <w:tcPr>
+            <w:tcW w:w="1418" w:type="dxa"/>
+            <w:hideMark/>
+          </w:tcPr>
+          <w:p>
+            <w:pPr>
+              <w:jc w:val="center"/>
+              <w:rPr>
+                <w:sz w:val="16"/>
+                <w:szCs w:val="16"/>
+              </w:rPr>
+            </w:pPr>
+            <w:proofErr w:type="spellStart"/>
+            <w:r>
+              <w:rPr>
+                <w:sz w:val="16"/>
+                <w:szCs w:val="16"/>
+              </w:rPr>
+              <w:t>Neighbourhood</w:t>
+            </w:r>
+            <w:proofErr w:type="spellEnd"/>
+          </w:p>
+        </w:tc>
+        <w:tc>
+          <w:tcPr>
+            <w:tcW w:w="992" w:type="dxa"/>
+            <w:hideMark/>
+          </w:tcPr>
+          <w:p>
+            <w:pPr>
+              <w:jc w:val="center"/>
+              <w:rPr>
+                <w:sz w:val="16"/>
+                <w:szCs w:val="16"/>
+              </w:rPr>
+            </w:pPr>
+            <w:proofErr w:type="spellStart"/>
+            <w:r>
+              <w:rPr>
+                <w:sz w:val="16"/>
+                <w:szCs w:val="16"/>
+              </w:rPr>
+              <w:t>Hood_ID</w:t>
+            </w:r>
+            <w:proofErr w:type="spellEnd"/>
+          </w:p>
+        </w:tc>
+        <w:tc>
+          <w:tcPr>
+            <w:tcW w:w="2126" w:type="dxa"/>
+            <w:hideMark/>
+          </w:tcPr>
+          <w:p>
+            <w:pPr>
+              <w:jc w:val="center"/>
+              <w:rPr>
+                <w:sz w:val="16"/>
+                <w:szCs w:val="16"/>
+              </w:rPr>
+            </w:pPr>
+            <w:r>
+              <w:rPr>
+                <w:sz w:val="16"/>
+                <w:szCs w:val="16"/>
+              </w:rPr>
+              <w:t>F2020_Population_Projection</w:t>
+            </w:r>
+          </w:p>
+        </w:tc>
+        <w:tc>
+          <w:tcPr>
+            <w:tcW w:w="851" w:type="dxa"/>
+            <w:hideMark/>
+          </w:tcPr>
+          <w:p>
+            <w:pPr>
+              <w:jc w:val="center"/>
+              <w:rPr>
+                <w:sz w:val="16"/>
+                <w:szCs w:val="16"/>
+              </w:rPr>
+            </w:pPr>
+            <w:r>
+              <w:rPr>
+                <w:sz w:val="16"/>
+                <w:szCs w:val="16"/>
+              </w:rPr>
+              <w:t>Assault_2014</w:t>
+            </w:r>
+          </w:p>
+        </w:tc>
+        <w:tc>
+          <w:tcPr>
+            <w:tcW w:w="850" w:type="dxa"/>
+            <w:hideMark/>
+          </w:tcPr>
+          <w:p>
+            <w:pPr>
+              <w:jc w:val="center"/>
+              <w:rPr>
+                <w:sz w:val="16"/>
+                <w:szCs w:val="16"/>
+              </w:rPr>
+            </w:pPr>
+            <w:r>
+              <w:rPr>
+                <w:sz w:val="16"/>
+                <w:szCs w:val="16"/>
+              </w:rPr>
+              <w:t>Assault_2015</w:t>
+            </w:r>
+          </w:p>
+        </w:tc>
+        <w:tc>
+          <w:tcPr>
+            <w:tcW w:w="851" w:type="dxa"/>
+            <w:hideMark/>
+          </w:tcPr>
+          <w:p>
+            <w:pPr>
+              <w:jc w:val="center"/>
+              <w:rPr>
+                <w:sz w:val="16"/>
+                <w:szCs w:val="16"/>
+              </w:rPr>
+            </w:pPr>
+            <w:r>
+              <w:rPr>
+                <w:sz w:val="16"/>
+                <w:szCs w:val="16"/>
+              </w:rPr>
+              <w:t>Assault_2016</w:t>
+            </w:r>
+          </w:p>
+        </w:tc>
+        <w:tc>
+          <w:tcPr>
+            <w:tcW w:w="850" w:type="dxa"/>
+            <w:hideMark/>
+          </w:tcPr>
+          <w:p>
+            <w:pPr>
+              <w:jc w:val="center"/>
+              <w:rPr>
+                <w:sz w:val="16"/>
+                <w:szCs w:val="16"/>
+              </w:rPr>
+            </w:pPr>
+            <w:r>
+              <w:rPr>
+                <w:sz w:val="16"/>
+                <w:szCs w:val="16"/>
+              </w:rPr>
+              <w:t>Assault_2017</w:t>
+            </w:r>
+          </w:p>
+        </w:tc>
+        <w:tc>
+          <w:tcPr>
+            <w:tcW w:w="236" w:type="dxa"/>
+            <w:hideMark/>
+          </w:tcPr>
+          <w:p>
+            <w:pPr>
+              <w:jc w:val="center"/>
+              <w:rPr>
+                <w:sz w:val="16"/>
+                <w:szCs w:val="16"/>
+              </w:rPr>
+            </w:pPr>
+            <w:r>
+              <w:rPr>
+                <w:sz w:val="16"/>
+                <w:szCs w:val="16"/>
+              </w:rPr>
+              <w:t>…</w:t>
+            </w:r>
+          </w:p>
+        </w:tc>
+      </w:tr>
+      <w:tr>
+        <w:trPr>
+          <w:trHeight w:val="45"/>
+        </w:trPr>
+        <w:tc>
+          <w:tcPr>
+            <w:tcW w:w="236" w:type="dxa"/>
+            <w:hideMark/>
+          </w:tcPr>
+          <w:p>
+            <w:pPr>
+              <w:jc w:val="center"/>
+              <w:rPr>
+                <w:sz w:val="16"/>
+                <w:szCs w:val="16"/>
+              </w:rPr>
+            </w:pPr>
+            <w:r>
+              <w:rPr>
+                <w:sz w:val="16"/>
+                <w:szCs w:val="16"/>
+              </w:rPr>
+              <w:t>0</w:t>
+            </w:r>
+          </w:p>
+        </w:tc>
+        <w:tc>
+          <w:tcPr>
+            <w:tcW w:w="486" w:type="dxa"/>
+            <w:hideMark/>
+          </w:tcPr>
+          <w:p>
+            <w:pPr>
+              <w:jc w:val="center"/>
+              <w:rPr>
+                <w:sz w:val="16"/>
+                <w:szCs w:val="16"/>
+              </w:rPr>
+            </w:pPr>
+            <w:r>
+              <w:rPr>
+                <w:sz w:val="16"/>
+                <w:szCs w:val="16"/>
+              </w:rPr>
+              <w:t>1</w:t>
+            </w:r>
+          </w:p>
+        </w:tc>
+        <w:tc>
+          <w:tcPr>
+            <w:tcW w:w="964" w:type="dxa"/>
+            <w:hideMark/>
+          </w:tcPr>
+          <w:p>
+            <w:pPr>
+              <w:jc w:val="center"/>
+              <w:rPr>
+                <w:sz w:val="16"/>
+                <w:szCs w:val="16"/>
+              </w:rPr>
+            </w:pPr>
+            <w:r>
+              <w:rPr>
+                <w:sz w:val="16"/>
+                <w:szCs w:val="16"/>
+              </w:rPr>
+              <w:t>1</w:t>
+            </w:r>
+          </w:p>
+        </w:tc>
+        <w:tc>
+          <w:tcPr>
+            <w:tcW w:w="1418" w:type="dxa"/>
+            <w:hideMark/>
+          </w:tcPr>
+          <w:p>
+            <w:pPr>
+              <w:jc w:val="center"/>
+              <w:rPr>
+                <w:sz w:val="16"/>
+                <w:szCs w:val="16"/>
+              </w:rPr>
+            </w:pPr>
+            <w:r>
+              <w:rPr>
+                <w:sz w:val="16"/>
+                <w:szCs w:val="16"/>
+              </w:rPr>
+              <w:t>Yonge-</w:t>
+            </w:r>
+            <w:proofErr w:type="spellStart"/>
+            <w:proofErr w:type="gramStart"/>
+            <w:r>
+              <w:rPr>
+                <w:sz w:val="16"/>
+                <w:szCs w:val="16"/>
+              </w:rPr>
+              <w:t>St.Clair</w:t>
+            </w:r>
+            <w:proofErr w:type="spellEnd"/>
+            <w:proofErr w:type="gramEnd"/>
+          </w:p>
+        </w:tc>
+        <w:tc>
+          <w:tcPr>
+            <w:tcW w:w="992" w:type="dxa"/>
+            <w:hideMark/>
+          </w:tcPr>
+          <w:p>
+            <w:pPr>
+              <w:jc w:val="center"/>
+              <w:rPr>
+                <w:sz w:val="16"/>
+                <w:szCs w:val="16"/>
+              </w:rPr>
+            </w:pPr>
+            <w:r>
+              <w:rPr>
+                <w:sz w:val="16"/>
+                <w:szCs w:val="16"/>
+              </w:rPr>
+              <w:t>97</w:t>
+            </w:r>
+          </w:p>
+        </w:tc>
+        <w:tc>
+          <w:tcPr>
+            <w:tcW w:w="2126" w:type="dxa"/>
+            <w:hideMark/>
+          </w:tcPr>
+          <w:p>
+            <w:pPr>
+              <w:jc w:val="center"/>
+              <w:rPr>
+                <w:sz w:val="16"/>
+                <w:szCs w:val="16"/>
+              </w:rPr>
+            </w:pPr>
+            <w:r>
+              <w:rPr>
+                <w:sz w:val="16"/>
+                <w:szCs w:val="16"/>
+              </w:rPr>
+              <w:t>14083</w:t>
+            </w:r>
+          </w:p>
+        </w:tc>
+        <w:tc>
+          <w:tcPr>
+            <w:tcW w:w="851" w:type="dxa"/>
+            <w:hideMark/>
+          </w:tcPr>
+          <w:p>
+            <w:pPr>
+              <w:jc w:val="center"/>
+              <w:rPr>
+                <w:sz w:val="16"/>
+                <w:szCs w:val="16"/>
+              </w:rPr>
+            </w:pPr>
+            <w:r>
+              <w:rPr>
+                <w:sz w:val="16"/>
+                <w:szCs w:val="16"/>
+              </w:rPr>
+              <w:t>16</w:t>
+            </w:r>
+          </w:p>
+        </w:tc>
+        <w:tc>
+          <w:tcPr>
+            <w:tcW w:w="850" w:type="dxa"/>
+            <w:hideMark/>
+          </w:tcPr>
+          <w:p>
+            <w:pPr>
+              <w:jc w:val="center"/>
+              <w:rPr>
+                <w:sz w:val="16"/>
+                <w:szCs w:val="16"/>
+              </w:rPr>
+            </w:pPr>
+            <w:r>
+              <w:rPr>
+                <w:sz w:val="16"/>
+                <w:szCs w:val="16"/>
+              </w:rPr>
+              <w:t>25</w:t>
+            </w:r>
+          </w:p>
+        </w:tc>
+        <w:tc>
+          <w:tcPr>
+            <w:tcW w:w="851" w:type="dxa"/>
+            <w:hideMark/>
+          </w:tcPr>
+          <w:p>
+            <w:pPr>
+              <w:jc w:val="center"/>
+              <w:rPr>
+                <w:sz w:val="16"/>
+                <w:szCs w:val="16"/>
+              </w:rPr>
+            </w:pPr>
+            <w:r>
+              <w:rPr>
+                <w:sz w:val="16"/>
+                <w:szCs w:val="16"/>
+              </w:rPr>
+              <w:t>34</w:t>
+            </w:r>
+          </w:p>
+        </w:tc>
+        <w:tc>
+          <w:tcPr>
+            <w:tcW w:w="850" w:type="dxa"/>
+            <w:hideMark/>
+          </w:tcPr>
+          <w:p>
+            <w:pPr>
+              <w:jc w:val="center"/>
+              <w:rPr>
+                <w:sz w:val="16"/>
+                <w:szCs w:val="16"/>
+              </w:rPr>
+            </w:pPr>
+            <w:r>
+              <w:rPr>
+                <w:sz w:val="16"/>
+                <w:szCs w:val="16"/>
+              </w:rPr>
+              <w:t>25</w:t>
+            </w:r>
+          </w:p>
+        </w:tc>
+        <w:tc>
+          <w:tcPr>
+            <w:tcW w:w="236" w:type="dxa"/>
+            <w:hideMark/>
+          </w:tcPr>
+          <w:p>
+            <w:pPr>
+              <w:keepNext/>
+              <w:jc w:val="center"/>
+              <w:rPr>
+                <w:sz w:val="16"/>
+                <w:szCs w:val="16"/>
+              </w:rPr>
+            </w:pPr>
+            <w:r>
+              <w:rPr>
+                <w:sz w:val="16"/>
+                <w:szCs w:val="16"/>
+              </w:rPr>
+              <w:t>…</w:t>
+            </w:r>
+          </w:p>
+        </w:tc>
+      </w:tr>
+    </w:tbl>
+    <w:p>
+      <w:pPr>
+        <w:pStyle w:val="Descripcin"/>
+        <w:jc w:val="center"/>
+      </w:pPr>
+      <w:r>
+        <w:t xml:space="preserve">Figure </w:t>
+      </w:r>
+      <w:r>
+        <w:fldChar w:fldCharType="begin"/>
+      </w:r>
+      <w:r>
+        <w:instrText xml:space="preserve"> SEQ Figure \* ARABIC </w:instrText>
+      </w:r>
+      <w:r>
+        <w:fldChar w:fldCharType="separate"/>
+      </w:r>
+      <w:r>
+        <w:rPr>
+          <w:noProof/>
+        </w:rPr>
+        <w:t>1</w:t>
+      </w:r>
+      <w:r>
+        <w:fldChar w:fldCharType="end"/>
+      </w:r>
+      <w:r>
+        <w:t xml:space="preserve"> Toronto Crime Rates Data Frame</w:t>
+      </w:r>
+    </w:p>
+    <w:p>
+      <w:pPr>
+        <w:pStyle w:val="Sinespaciado"/>
+      </w:pPr>
+    </w:p>
+    <w:p>
+      <w:pPr>
+        <w:pStyle w:val="Cuerpo"/>
+      </w:pPr>
+      <w:r>
+        <w:t xml:space="preserve">This is not the case for Foursquare because as it is a REST API, the data we get from it, is in JSON format. We will have to manipulate the </w:t>
+      </w:r>
+      <w:r>
+        <w:t>HTTP</w:t>
+      </w:r>
+      <w:r>
+        <w:t xml:space="preserve"> response in order to obtain a useful format.</w:t>
+      </w:r>
+    </w:p>
+    <w:p>
+      <w:pPr>
+        <w:pStyle w:val="Cuerpo"/>
+      </w:pPr>
+      <w:r>
+        <w:t>This is an example of a response we get when we make a call to Foursquare</w:t>
+      </w:r>
+      <w:r>
+        <w:t xml:space="preserve"> A</w:t>
+      </w:r>
+      <w:r>
+        <w:t>PI.</w:t>
+      </w:r>
+    </w:p>
+    <w:tbl>
+      <w:tblPr>
+        <w:tblStyle w:val="Tablaconcuadrcula"/>
+        <w:tblW w:w="4333" w:type="dxa"/>
+        <w:jc w:val="center"/>
+        <w:tblBorders>
+          <w:top w:val="single" w:sz="12" w:space="0" w:color="4472C4" w:themeColor="accent1"/>
+          <w:left w:val="single" w:sz="12" w:space="0" w:color="4472C4" w:themeColor="accent1"/>
+          <w:bottom w:val="single" w:sz="12" w:space="0" w:color="4472C4" w:themeColor="accent1"/>
+          <w:right w:val="single" w:sz="12" w:space="0" w:color="4472C4" w:themeColor="accent1"/>
+          <w:insideH w:val="single" w:sz="12" w:space="0" w:color="4472C4" w:themeColor="accent1"/>
+          <w:insideV w:val="single" w:sz="12" w:space="0" w:color="4472C4" w:themeColor="accent1"/>
+        </w:tblBorders>
+        <w:tblCellMar>
+          <w:left w:w="57" w:type="dxa"/>
+          <w:right w:w="57" w:type="dxa"/>
+        </w:tblCellMar>
+        <w:tblLook w:val="04A0" w:firstRow="1" w:lastRow="0" w:firstColumn="1" w:lastColumn="0" w:noHBand="0" w:noVBand="1"/>
+      </w:tblPr>
+      <w:tblGrid>
+        <w:gridCol w:w="4333"/>
+      </w:tblGrid>
+      <w:tr>
+        <w:trPr>
+          <w:trHeight w:val="3353"/>
+          <w:jc w:val="center"/>
+        </w:trPr>
+        <w:tc>
+          <w:tcPr>
+            <w:tcW w:w="0" w:type="auto"/>
+            <w:vAlign w:val="center"/>
+          </w:tcPr>
+          <w:p>
+            <w:pPr>
+              <w:pStyle w:val="Sinespaciado"/>
+              <w:jc w:val="left"/>
+              <w:rPr>
+                <w:rFonts w:ascii="Roboto" w:hAnsi="Roboto"/>
+                <w:sz w:val="14"/>
+                <w:szCs w:val="14"/>
+              </w:rPr>
+            </w:pPr>
+            <w:r>
+              <w:rPr>
+                <w:rFonts w:ascii="Roboto" w:hAnsi="Roboto"/>
+                <w:sz w:val="14"/>
+                <w:szCs w:val="14"/>
+              </w:rPr>
+              <w:t>{</w:t>
+            </w:r>
+          </w:p>
+          <w:p>
+            <w:pPr>
+              <w:pStyle w:val="Sinespaciado"/>
+              <w:jc w:val="left"/>
+              <w:rPr>
+                <w:rFonts w:ascii="Roboto" w:hAnsi="Roboto"/>
+                <w:sz w:val="14"/>
+                <w:szCs w:val="14"/>
+              </w:rPr>
+            </w:pPr>
+            <w:r>
+              <w:rPr>
+                <w:rFonts w:ascii="Roboto" w:hAnsi="Roboto"/>
+                <w:sz w:val="14"/>
+                <w:szCs w:val="14"/>
+              </w:rPr>
+              <w:t xml:space="preserve">    "meta": {</w:t>
+            </w:r>
+          </w:p>
+          <w:p>
+            <w:pPr>
+              <w:pStyle w:val="Sinespaciado"/>
+              <w:jc w:val="left"/>
+              <w:rPr>
+                <w:rFonts w:ascii="Roboto" w:hAnsi="Roboto"/>
+                <w:b/>
+                <w:bCs/>
+                <w:sz w:val="14"/>
+                <w:szCs w:val="14"/>
+              </w:rPr>
+            </w:pPr>
+            <w:r>
+              <w:rPr>
+                <w:rFonts w:ascii="Roboto" w:hAnsi="Roboto"/>
+                <w:b/>
+                <w:bCs/>
+                <w:sz w:val="14"/>
+                <w:szCs w:val="14"/>
+              </w:rPr>
+              <w:t xml:space="preserve">        </w:t>
+            </w:r>
+            <w:r>
+              <w:rPr>
+                <w:rFonts w:ascii="Roboto" w:hAnsi="Roboto"/>
+                <w:b/>
+                <w:bCs/>
+                <w:sz w:val="14"/>
+                <w:szCs w:val="14"/>
+              </w:rPr>
+              <w:t>. . .</w:t>
+            </w:r>
+          </w:p>
+          <w:p>
+            <w:pPr>
+              <w:pStyle w:val="Sinespaciado"/>
+              <w:jc w:val="left"/>
+              <w:rPr>
+                <w:rFonts w:ascii="Roboto" w:hAnsi="Roboto"/>
+                <w:sz w:val="14"/>
+                <w:szCs w:val="14"/>
+              </w:rPr>
+            </w:pPr>
+            <w:r>
+              <w:rPr>
+                <w:rFonts w:ascii="Roboto" w:hAnsi="Roboto"/>
+                <w:sz w:val="14"/>
+                <w:szCs w:val="14"/>
+              </w:rPr>
+              <w:t xml:space="preserve">    },</w:t>
+            </w:r>
+          </w:p>
+          <w:p>
+            <w:pPr>
+              <w:pStyle w:val="Sinespaciado"/>
+              <w:jc w:val="left"/>
+              <w:rPr>
+                <w:rFonts w:ascii="Roboto" w:hAnsi="Roboto"/>
+                <w:sz w:val="14"/>
+                <w:szCs w:val="14"/>
+              </w:rPr>
+            </w:pPr>
+            <w:r>
+              <w:rPr>
+                <w:rFonts w:ascii="Roboto" w:hAnsi="Roboto"/>
+                <w:sz w:val="14"/>
+                <w:szCs w:val="14"/>
+              </w:rPr>
+              <w:t xml:space="preserve">    "response": {</w:t>
+            </w:r>
+          </w:p>
+          <w:p>
+            <w:pPr>
+              <w:pStyle w:val="Sinespaciado"/>
+              <w:jc w:val="left"/>
+              <w:rPr>
+                <w:rFonts w:ascii="Roboto" w:hAnsi="Roboto"/>
+                <w:b/>
+                <w:bCs/>
+                <w:sz w:val="14"/>
+                <w:szCs w:val="14"/>
+              </w:rPr>
+            </w:pPr>
+            <w:r>
+              <w:rPr>
+                <w:rFonts w:ascii="Roboto" w:hAnsi="Roboto"/>
+                <w:b/>
+                <w:bCs/>
+                <w:sz w:val="14"/>
+                <w:szCs w:val="14"/>
+              </w:rPr>
+              <w:t xml:space="preserve">        </w:t>
+            </w:r>
+            <w:r>
+              <w:rPr>
+                <w:rFonts w:ascii="Roboto" w:hAnsi="Roboto"/>
+                <w:b/>
+                <w:bCs/>
+                <w:sz w:val="14"/>
+                <w:szCs w:val="14"/>
+              </w:rPr>
+              <w:t>. . .</w:t>
+            </w:r>
+          </w:p>
+          <w:p>
+            <w:pPr>
+              <w:pStyle w:val="Sinespaciado"/>
+              <w:jc w:val="left"/>
+              <w:rPr>
+                <w:rFonts w:ascii="Roboto" w:hAnsi="Roboto"/>
+                <w:sz w:val="14"/>
+                <w:szCs w:val="14"/>
+              </w:rPr>
+            </w:pPr>
+            <w:r>
+              <w:rPr>
+                <w:rFonts w:ascii="Roboto" w:hAnsi="Roboto"/>
+                <w:sz w:val="14"/>
+                <w:szCs w:val="14"/>
+              </w:rPr>
+              <w:t xml:space="preserve">        },</w:t>
+            </w:r>
+          </w:p>
+          <w:p>
+            <w:pPr>
+              <w:pStyle w:val="Sinespaciado"/>
+              <w:jc w:val="left"/>
+              <w:rPr>
+                <w:rFonts w:ascii="Roboto" w:hAnsi="Roboto"/>
+                <w:sz w:val="14"/>
+                <w:szCs w:val="14"/>
+              </w:rPr>
+            </w:pPr>
+            <w:r>
+              <w:rPr>
+                <w:rFonts w:ascii="Roboto" w:hAnsi="Roboto"/>
+                <w:sz w:val="14"/>
+                <w:szCs w:val="14"/>
+              </w:rPr>
+              <w:t xml:space="preserve">        "groups": [{</w:t>
+            </w:r>
+          </w:p>
+          <w:p>
+            <w:pPr>
+              <w:pStyle w:val="Sinespaciado"/>
+              <w:jc w:val="left"/>
+              <w:rPr>
+                <w:rFonts w:ascii="Roboto" w:hAnsi="Roboto"/>
+                <w:b/>
+                <w:bCs/>
+                <w:sz w:val="14"/>
+                <w:szCs w:val="14"/>
+              </w:rPr>
+            </w:pPr>
+            <w:r>
+              <w:rPr>
+                <w:rFonts w:ascii="Roboto" w:hAnsi="Roboto"/>
+                <w:sz w:val="14"/>
+                <w:szCs w:val="14"/>
+              </w:rPr>
+              <w:t xml:space="preserve">                </w:t>
+            </w:r>
+            <w:r>
+              <w:rPr>
+                <w:rFonts w:ascii="Roboto" w:hAnsi="Roboto"/>
+                <w:sz w:val="14"/>
+                <w:szCs w:val="14"/>
+              </w:rPr>
+              <w:t>. . .</w:t>
+            </w:r>
+          </w:p>
+          <w:p>
+            <w:pPr>
+              <w:pStyle w:val="Sinespaciado"/>
+              <w:jc w:val="left"/>
+              <w:rPr>
+                <w:rFonts w:ascii="Roboto" w:hAnsi="Roboto"/>
+                <w:sz w:val="14"/>
+                <w:szCs w:val="14"/>
+              </w:rPr>
+            </w:pPr>
+            <w:r>
+              <w:rPr>
+                <w:rFonts w:ascii="Roboto" w:hAnsi="Roboto"/>
+                <w:sz w:val="14"/>
+                <w:szCs w:val="14"/>
+              </w:rPr>
+              <w:t xml:space="preserve">                        },</w:t>
+            </w:r>
+          </w:p>
+          <w:p>
+            <w:pPr>
+              <w:pStyle w:val="Sinespaciado"/>
+              <w:jc w:val="left"/>
+              <w:rPr>
+                <w:rFonts w:ascii="Roboto" w:hAnsi="Roboto"/>
+                <w:sz w:val="14"/>
+                <w:szCs w:val="14"/>
+              </w:rPr>
+            </w:pPr>
+            <w:r>
+              <w:rPr>
+                <w:rFonts w:ascii="Roboto" w:hAnsi="Roboto"/>
+                <w:sz w:val="14"/>
+                <w:szCs w:val="14"/>
+              </w:rPr>
+              <w:t xml:space="preserve">                        "venue": {</w:t>
+            </w:r>
+          </w:p>
+          <w:p>
+            <w:pPr>
+              <w:pStyle w:val="Sinespaciado"/>
+              <w:jc w:val="left"/>
+              <w:rPr>
+                <w:rFonts w:ascii="Roboto" w:hAnsi="Roboto"/>
+                <w:sz w:val="14"/>
+                <w:szCs w:val="14"/>
+              </w:rPr>
+            </w:pPr>
+            <w:r>
+              <w:rPr>
+                <w:rFonts w:ascii="Roboto" w:hAnsi="Roboto"/>
+                <w:sz w:val="14"/>
+                <w:szCs w:val="14"/>
+              </w:rPr>
+              <w:t xml:space="preserve">                            "id": "4be349d763609c7439e11bff",</w:t>
+            </w:r>
+          </w:p>
+          <w:p>
+            <w:pPr>
+              <w:pStyle w:val="Sinespaciado"/>
+              <w:jc w:val="left"/>
+              <w:rPr>
+                <w:rFonts w:ascii="Roboto" w:hAnsi="Roboto"/>
+                <w:sz w:val="14"/>
+                <w:szCs w:val="14"/>
+              </w:rPr>
+            </w:pPr>
+            <w:r>
+              <w:rPr>
+                <w:rFonts w:ascii="Roboto" w:hAnsi="Roboto"/>
+                <w:sz w:val="14"/>
+                <w:szCs w:val="14"/>
+              </w:rPr>
+              <w:t xml:space="preserve">                            "name": "</w:t>
+            </w:r>
+            <w:proofErr w:type="spellStart"/>
+            <w:r>
+              <w:rPr>
+                <w:rFonts w:ascii="Roboto" w:hAnsi="Roboto"/>
+                <w:sz w:val="14"/>
+                <w:szCs w:val="14"/>
+              </w:rPr>
+              <w:t>Daeco</w:t>
+            </w:r>
+            <w:proofErr w:type="spellEnd"/>
+            <w:r>
+              <w:rPr>
+                <w:rFonts w:ascii="Roboto" w:hAnsi="Roboto"/>
+                <w:sz w:val="14"/>
+                <w:szCs w:val="14"/>
+              </w:rPr>
+              <w:t xml:space="preserve"> Sushi",</w:t>
+            </w:r>
+          </w:p>
+          <w:p>
+            <w:pPr>
+              <w:pStyle w:val="Sinespaciado"/>
+              <w:jc w:val="left"/>
+              <w:rPr>
+                <w:rFonts w:ascii="Roboto" w:hAnsi="Roboto"/>
+                <w:sz w:val="14"/>
+                <w:szCs w:val="14"/>
+              </w:rPr>
+            </w:pPr>
+            <w:r>
+              <w:rPr>
+                <w:rFonts w:ascii="Roboto" w:hAnsi="Roboto"/>
+                <w:sz w:val="14"/>
+                <w:szCs w:val="14"/>
+              </w:rPr>
+              <w:t xml:space="preserve">                            "location": {</w:t>
+            </w:r>
+          </w:p>
+          <w:p>
+            <w:pPr>
+              <w:pStyle w:val="Sinespaciado"/>
+              <w:jc w:val="left"/>
+              <w:rPr>
+                <w:rFonts w:ascii="Roboto" w:hAnsi="Roboto"/>
+                <w:b/>
+                <w:bCs/>
+                <w:sz w:val="14"/>
+                <w:szCs w:val="14"/>
+              </w:rPr>
+            </w:pPr>
+            <w:r>
+              <w:rPr>
+                <w:rFonts w:ascii="Roboto" w:hAnsi="Roboto"/>
+                <w:sz w:val="14"/>
+                <w:szCs w:val="14"/>
+              </w:rPr>
+              <w:t xml:space="preserve">                                </w:t>
+            </w:r>
+            <w:r>
+              <w:rPr>
+                <w:rFonts w:ascii="Roboto" w:hAnsi="Roboto"/>
+                <w:sz w:val="14"/>
+                <w:szCs w:val="14"/>
+              </w:rPr>
+              <w:t>. . .</w:t>
+            </w:r>
+          </w:p>
+          <w:p>
+            <w:pPr>
+              <w:pStyle w:val="Sinespaciado"/>
+              <w:jc w:val="left"/>
+              <w:rPr>
+                <w:rFonts w:ascii="Roboto" w:hAnsi="Roboto"/>
+                <w:sz w:val="14"/>
+                <w:szCs w:val="14"/>
+              </w:rPr>
+            </w:pPr>
+            <w:r>
+              <w:rPr>
+                <w:rFonts w:ascii="Roboto" w:hAnsi="Roboto"/>
+                <w:sz w:val="14"/>
+                <w:szCs w:val="14"/>
+              </w:rPr>
+              <w:t xml:space="preserve">                                "</w:t>
+            </w:r>
+            <w:proofErr w:type="spellStart"/>
+            <w:r>
+              <w:rPr>
+                <w:rFonts w:ascii="Roboto" w:hAnsi="Roboto"/>
+                <w:sz w:val="14"/>
+                <w:szCs w:val="14"/>
+              </w:rPr>
+              <w:t>lat</w:t>
+            </w:r>
+            <w:proofErr w:type="spellEnd"/>
+            <w:r>
+              <w:rPr>
+                <w:rFonts w:ascii="Roboto" w:hAnsi="Roboto"/>
+                <w:sz w:val="14"/>
+                <w:szCs w:val="14"/>
+              </w:rPr>
+              <w:t>": 43.68783769992881,</w:t>
+            </w:r>
+          </w:p>
+          <w:p>
+            <w:pPr>
+              <w:pStyle w:val="Sinespaciado"/>
+              <w:jc w:val="left"/>
+              <w:rPr>
+                <w:rFonts w:ascii="Roboto" w:hAnsi="Roboto"/>
+                <w:sz w:val="14"/>
+                <w:szCs w:val="14"/>
+              </w:rPr>
+            </w:pPr>
+            <w:r>
+              <w:rPr>
+                <w:rFonts w:ascii="Roboto" w:hAnsi="Roboto"/>
+                <w:sz w:val="14"/>
+                <w:szCs w:val="14"/>
+              </w:rPr>
+              <w:t xml:space="preserve">                                "</w:t>
+            </w:r>
+            <w:proofErr w:type="spellStart"/>
+            <w:r>
+              <w:rPr>
+                <w:rFonts w:ascii="Roboto" w:hAnsi="Roboto"/>
+                <w:sz w:val="14"/>
+                <w:szCs w:val="14"/>
+              </w:rPr>
+              <w:t>lng</w:t>
+            </w:r>
+            <w:proofErr w:type="spellEnd"/>
+            <w:r>
+              <w:rPr>
+                <w:rFonts w:ascii="Roboto" w:hAnsi="Roboto"/>
+                <w:sz w:val="14"/>
+                <w:szCs w:val="14"/>
+              </w:rPr>
+              <w:t>": -79.39565249242683,</w:t>
+            </w:r>
+          </w:p>
+          <w:p>
+            <w:pPr>
+              <w:pStyle w:val="Sinespaciado"/>
+              <w:jc w:val="left"/>
+              <w:rPr>
+                <w:rFonts w:ascii="Roboto" w:hAnsi="Roboto"/>
+                <w:b/>
+                <w:bCs/>
+                <w:sz w:val="14"/>
+                <w:szCs w:val="14"/>
+              </w:rPr>
+            </w:pPr>
+            <w:r>
+              <w:rPr>
+                <w:rFonts w:ascii="Roboto" w:hAnsi="Roboto"/>
+                <w:b/>
+                <w:bCs/>
+                <w:sz w:val="14"/>
+                <w:szCs w:val="14"/>
+              </w:rPr>
+              <w:t xml:space="preserve">                                </w:t>
+            </w:r>
+            <w:r>
+              <w:rPr>
+                <w:rFonts w:ascii="Roboto" w:hAnsi="Roboto"/>
+                <w:b/>
+                <w:bCs/>
+                <w:sz w:val="14"/>
+                <w:szCs w:val="14"/>
+              </w:rPr>
+              <w:t>. . .</w:t>
+            </w:r>
+          </w:p>
+          <w:p>
+            <w:pPr>
+              <w:pStyle w:val="Sinespaciado"/>
+              <w:jc w:val="left"/>
+              <w:rPr>
+                <w:rFonts w:ascii="Roboto" w:hAnsi="Roboto"/>
+                <w:sz w:val="14"/>
+                <w:szCs w:val="14"/>
+              </w:rPr>
+            </w:pPr>
+            <w:r>
+              <w:rPr>
+                <w:rFonts w:ascii="Roboto" w:hAnsi="Roboto"/>
+                <w:sz w:val="14"/>
+                <w:szCs w:val="14"/>
+              </w:rPr>
+              <w:t xml:space="preserve">                            },</w:t>
+            </w:r>
+          </w:p>
+          <w:p>
+            <w:pPr>
+              <w:pStyle w:val="Sinespaciado"/>
+              <w:jc w:val="left"/>
+              <w:rPr>
+                <w:rFonts w:ascii="Roboto" w:hAnsi="Roboto"/>
+                <w:sz w:val="14"/>
+                <w:szCs w:val="14"/>
+              </w:rPr>
+            </w:pPr>
+            <w:r>
+              <w:rPr>
+                <w:rFonts w:ascii="Roboto" w:hAnsi="Roboto"/>
+                <w:sz w:val="14"/>
+                <w:szCs w:val="14"/>
+              </w:rPr>
+              <w:t xml:space="preserve">                            "categories": [{</w:t>
+            </w:r>
+          </w:p>
+          <w:p>
+            <w:pPr>
+              <w:pStyle w:val="Sinespaciado"/>
+              <w:jc w:val="left"/>
+              <w:rPr>
+                <w:rFonts w:ascii="Roboto" w:hAnsi="Roboto"/>
+                <w:sz w:val="14"/>
+                <w:szCs w:val="14"/>
+              </w:rPr>
+            </w:pPr>
+            <w:r>
+              <w:rPr>
+                <w:rFonts w:ascii="Roboto" w:hAnsi="Roboto"/>
+                <w:sz w:val="14"/>
+                <w:szCs w:val="14"/>
+              </w:rPr>
+              <w:t xml:space="preserve">                                    "id": "4bf58dd8d48988d1d2941735",</w:t>
+            </w:r>
+          </w:p>
+          <w:p>
+            <w:pPr>
+              <w:pStyle w:val="Sinespaciado"/>
+              <w:jc w:val="left"/>
+              <w:rPr>
+                <w:rFonts w:ascii="Roboto" w:hAnsi="Roboto"/>
+                <w:sz w:val="14"/>
+                <w:szCs w:val="14"/>
+              </w:rPr>
+            </w:pPr>
+            <w:r>
+              <w:rPr>
+                <w:rFonts w:ascii="Roboto" w:hAnsi="Roboto"/>
+                <w:sz w:val="14"/>
+                <w:szCs w:val="14"/>
+              </w:rPr>
+              <w:t xml:space="preserve">                                    "name": "Sushi Restaurant",</w:t>
+            </w:r>
+          </w:p>
+          <w:p>
+            <w:pPr>
+              <w:pStyle w:val="Sinespaciado"/>
+              <w:jc w:val="left"/>
+              <w:rPr>
+                <w:rFonts w:ascii="Roboto" w:hAnsi="Roboto"/>
+                <w:b/>
+                <w:bCs/>
+                <w:sz w:val="14"/>
+                <w:szCs w:val="14"/>
+              </w:rPr>
+            </w:pPr>
+            <w:r>
+              <w:rPr>
+                <w:rFonts w:ascii="Roboto" w:hAnsi="Roboto"/>
+                <w:sz w:val="14"/>
+                <w:szCs w:val="14"/>
+              </w:rPr>
+              <w:t xml:space="preserve">                                    </w:t>
+            </w:r>
+            <w:r>
+              <w:rPr>
+                <w:rFonts w:ascii="Roboto" w:hAnsi="Roboto"/>
+                <w:sz w:val="14"/>
+                <w:szCs w:val="14"/>
+              </w:rPr>
+              <w:t>. . .</w:t>
+            </w:r>
+          </w:p>
+          <w:p>
+            <w:pPr>
+              <w:pStyle w:val="Sinespaciado"/>
+              <w:jc w:val="left"/>
+              <w:rPr>
+                <w:rFonts w:ascii="Roboto" w:hAnsi="Roboto"/>
+                <w:sz w:val="14"/>
+                <w:szCs w:val="14"/>
+              </w:rPr>
+            </w:pPr>
+            <w:r>
+              <w:rPr>
+                <w:rFonts w:ascii="Roboto" w:hAnsi="Roboto"/>
+                <w:sz w:val="14"/>
+                <w:szCs w:val="14"/>
+              </w:rPr>
+              <w:t xml:space="preserve">                                }</w:t>
+            </w:r>
+          </w:p>
+          <w:p>
+            <w:pPr>
+              <w:pStyle w:val="Sinespaciado"/>
+              <w:jc w:val="left"/>
+              <w:rPr>
+                <w:rFonts w:ascii="Roboto" w:hAnsi="Roboto"/>
+                <w:sz w:val="14"/>
+                <w:szCs w:val="14"/>
+              </w:rPr>
+            </w:pPr>
+            <w:r>
+              <w:rPr>
+                <w:rFonts w:ascii="Roboto" w:hAnsi="Roboto"/>
+                <w:sz w:val="14"/>
+                <w:szCs w:val="14"/>
+              </w:rPr>
+              <w:t xml:space="preserve">                            ],</w:t>
+            </w:r>
+          </w:p>
+          <w:p>
+            <w:pPr>
+              <w:pStyle w:val="Sinespaciado"/>
+              <w:jc w:val="left"/>
+              <w:rPr>
+                <w:rFonts w:ascii="Roboto" w:hAnsi="Roboto"/>
+                <w:sz w:val="14"/>
+                <w:szCs w:val="14"/>
+              </w:rPr>
+            </w:pPr>
+            <w:r>
+              <w:rPr>
+                <w:rFonts w:ascii="Roboto" w:hAnsi="Roboto"/>
+                <w:sz w:val="14"/>
+                <w:szCs w:val="14"/>
+              </w:rPr>
+              <w:t xml:space="preserve">                            "photos": {</w:t>
+            </w:r>
+          </w:p>
+          <w:p>
+            <w:pPr>
+              <w:pStyle w:val="Sinespaciado"/>
+              <w:jc w:val="left"/>
+              <w:rPr>
+                <w:rFonts w:ascii="Roboto" w:hAnsi="Roboto"/>
+                <w:b/>
+                <w:bCs/>
+                <w:sz w:val="14"/>
+                <w:szCs w:val="14"/>
+              </w:rPr>
+            </w:pPr>
+            <w:r>
+              <w:rPr>
+                <w:rFonts w:ascii="Roboto" w:hAnsi="Roboto"/>
+                <w:sz w:val="14"/>
+                <w:szCs w:val="14"/>
+              </w:rPr>
+              <w:t xml:space="preserve">                                </w:t>
+            </w:r>
+            <w:r>
+              <w:rPr>
+                <w:rFonts w:ascii="Roboto" w:hAnsi="Roboto"/>
+                <w:sz w:val="14"/>
+                <w:szCs w:val="14"/>
+              </w:rPr>
+              <w:t>. . .</w:t>
+            </w:r>
+          </w:p>
+          <w:p>
+            <w:pPr>
+              <w:pStyle w:val="Sinespaciado"/>
+              <w:jc w:val="left"/>
+              <w:rPr>
+                <w:rFonts w:ascii="Roboto" w:hAnsi="Roboto"/>
+                <w:sz w:val="14"/>
+                <w:szCs w:val="14"/>
+              </w:rPr>
+            </w:pPr>
+            <w:r>
+              <w:rPr>
+                <w:rFonts w:ascii="Roboto" w:hAnsi="Roboto"/>
+                <w:sz w:val="14"/>
+                <w:szCs w:val="14"/>
+              </w:rPr>
+              <w:t xml:space="preserve">                            }</w:t>
+            </w:r>
+          </w:p>
+          <w:p>
+            <w:pPr>
+              <w:pStyle w:val="Sinespaciado"/>
+              <w:jc w:val="left"/>
+              <w:rPr>
+                <w:rFonts w:ascii="Roboto" w:hAnsi="Roboto"/>
+                <w:sz w:val="14"/>
+                <w:szCs w:val="14"/>
+              </w:rPr>
+            </w:pPr>
+            <w:r>
+              <w:rPr>
+                <w:rFonts w:ascii="Roboto" w:hAnsi="Roboto"/>
+                <w:sz w:val="14"/>
+                <w:szCs w:val="14"/>
+              </w:rPr>
+              <w:t xml:space="preserve">                        },</w:t>
+            </w:r>
+          </w:p>
+          <w:p>
+            <w:pPr>
+              <w:pStyle w:val="Sinespaciado"/>
+              <w:jc w:val="left"/>
+              <w:rPr>
+                <w:rFonts w:ascii="Roboto" w:hAnsi="Roboto"/>
+                <w:sz w:val="14"/>
+                <w:szCs w:val="14"/>
+              </w:rPr>
+            </w:pPr>
+            <w:r>
+              <w:rPr>
+                <w:rFonts w:ascii="Roboto" w:hAnsi="Roboto"/>
+                <w:sz w:val="14"/>
+                <w:szCs w:val="14"/>
+              </w:rPr>
+              <w:t xml:space="preserve">                        "</w:t>
+            </w:r>
+            <w:proofErr w:type="spellStart"/>
+            <w:r>
+              <w:rPr>
+                <w:rFonts w:ascii="Roboto" w:hAnsi="Roboto"/>
+                <w:sz w:val="14"/>
+                <w:szCs w:val="14"/>
+              </w:rPr>
+              <w:t>referralId</w:t>
+            </w:r>
+            <w:proofErr w:type="spellEnd"/>
+            <w:r>
+              <w:rPr>
+                <w:rFonts w:ascii="Roboto" w:hAnsi="Roboto"/>
+                <w:sz w:val="14"/>
+                <w:szCs w:val="14"/>
+              </w:rPr>
+              <w:t>": "e-0-4be349d763609c7439e11bff-0"</w:t>
+            </w:r>
+          </w:p>
+          <w:p>
+            <w:pPr>
+              <w:pStyle w:val="Sinespaciado"/>
+              <w:jc w:val="left"/>
+              <w:rPr>
+                <w:rFonts w:ascii="Roboto" w:hAnsi="Roboto"/>
+                <w:sz w:val="14"/>
+                <w:szCs w:val="14"/>
+              </w:rPr>
+            </w:pPr>
+            <w:r>
+              <w:rPr>
+                <w:rFonts w:ascii="Roboto" w:hAnsi="Roboto"/>
+                <w:sz w:val="14"/>
+                <w:szCs w:val="14"/>
+              </w:rPr>
+              <w:t xml:space="preserve">                    }, {</w:t>
+            </w:r>
+          </w:p>
+          <w:p>
+            <w:pPr>
+              <w:pStyle w:val="Sinespaciado"/>
+              <w:jc w:val="left"/>
+              <w:rPr>
+                <w:rFonts w:ascii="Roboto" w:hAnsi="Roboto"/>
+                <w:sz w:val="14"/>
+                <w:szCs w:val="14"/>
+              </w:rPr>
+            </w:pPr>
+            <w:r>
+              <w:rPr>
+                <w:rFonts w:ascii="Roboto" w:hAnsi="Roboto"/>
+                <w:sz w:val="14"/>
+                <w:szCs w:val="14"/>
+              </w:rPr>
+              <w:t xml:space="preserve">                        "reasons": {</w:t>
+            </w:r>
+          </w:p>
+          <w:p>
+            <w:pPr>
+              <w:pStyle w:val="Sinespaciado"/>
+              <w:jc w:val="left"/>
+              <w:rPr>
+                <w:rFonts w:ascii="Roboto" w:hAnsi="Roboto"/>
+                <w:b/>
+                <w:bCs/>
+                <w:sz w:val="14"/>
+                <w:szCs w:val="14"/>
+              </w:rPr>
+            </w:pPr>
+            <w:r>
+              <w:rPr>
+                <w:rFonts w:ascii="Roboto" w:hAnsi="Roboto"/>
+                <w:sz w:val="14"/>
+                <w:szCs w:val="14"/>
+              </w:rPr>
+              <w:t xml:space="preserve">                            </w:t>
+            </w:r>
+            <w:r>
+              <w:rPr>
+                <w:rFonts w:ascii="Roboto" w:hAnsi="Roboto"/>
+                <w:sz w:val="14"/>
+                <w:szCs w:val="14"/>
+              </w:rPr>
+              <w:t>. . .</w:t>
+            </w:r>
+          </w:p>
+          <w:p>
+            <w:pPr>
+              <w:pStyle w:val="Sinespaciado"/>
+              <w:jc w:val="left"/>
+              <w:rPr>
+                <w:rFonts w:ascii="Roboto" w:hAnsi="Roboto"/>
+                <w:sz w:val="14"/>
+                <w:szCs w:val="14"/>
+              </w:rPr>
+            </w:pPr>
+            <w:r>
+              <w:rPr>
+                <w:rFonts w:ascii="Roboto" w:hAnsi="Roboto"/>
+                <w:sz w:val="14"/>
+                <w:szCs w:val="14"/>
+              </w:rPr>
+              <w:t xml:space="preserve">                        },</w:t>
+            </w:r>
+          </w:p>
+          <w:p>
+            <w:pPr>
+              <w:pStyle w:val="Sinespaciado"/>
+              <w:keepNext/>
+              <w:jc w:val="center"/>
+              <w:rPr>
+                <w:rFonts w:ascii="Roboto" w:hAnsi="Roboto"/>
+                <w:b/>
+                <w:bCs/>
+                <w:sz w:val="28"/>
+                <w:szCs w:val="28"/>
+              </w:rPr>
+            </w:pPr>
+            <w:r>
+              <w:rPr>
+                <w:rFonts w:ascii="Roboto" w:hAnsi="Roboto"/>
+                <w:b/>
+                <w:bCs/>
+                <w:sz w:val="28"/>
+                <w:szCs w:val="28"/>
+              </w:rPr>
+              <w:t>. . .</w:t>
+            </w:r>
+          </w:p>
+          <w:p>
+            <w:pPr>
+              <w:pStyle w:val="Sinespaciado"/>
+              <w:keepNext/>
+              <w:jc w:val="center"/>
+              <w:rPr>
+                <w:rFonts w:ascii="Roboto" w:hAnsi="Roboto"/>
+                <w:b/>
+                <w:bCs/>
+                <w:sz w:val="14"/>
+                <w:szCs w:val="14"/>
+              </w:rPr>
+            </w:pPr>
+          </w:p>
+        </w:tc>
+      </w:tr>
+    </w:tbl>
+    <w:p>
+      <w:pPr>
+        <w:pStyle w:val="Descripcin"/>
+        <w:jc w:val="center"/>
+      </w:pPr>
+      <w:r>
+        <w:t xml:space="preserve">Figure </w:t>
+      </w:r>
+      <w:r>
+        <w:fldChar w:fldCharType="begin"/>
+      </w:r>
+      <w:r>
+        <w:instrText xml:space="preserve"> SEQ Figure \* ARABIC </w:instrText>
+      </w:r>
+      <w:r>
+        <w:fldChar w:fldCharType="separate"/>
+      </w:r>
+      <w:r>
+        <w:rPr>
+          <w:noProof/>
+        </w:rPr>
+        <w:t>2</w:t>
+      </w:r>
+      <w:r>
+        <w:fldChar w:fldCharType="end"/>
+      </w:r>
+      <w:r>
+        <w:t xml:space="preserve"> JSON </w:t>
+      </w:r>
+      <w:r>
+        <w:t>Response</w:t>
+      </w:r>
+      <w:r>
+        <w:t xml:space="preserve"> Example</w:t>
+      </w:r>
+    </w:p>
+    <w:p>
+      <w:pPr>
+        <w:pStyle w:val="Sinespaciado"/>
+      </w:pPr>
+    </w:p>
+    <w:p>
+      <w:pPr>
+        <w:pStyle w:val="Cuerpo"/>
+      </w:pPr>
+      <w:r>
+        <w:t xml:space="preserve">In the </w:t>
+      </w:r>
+      <w:r>
+        <w:rPr>
+          <w:rStyle w:val="Hipervnculo"/>
+          <w:color w:val="auto"/>
+          <w:u w:val="none"/>
+        </w:rPr>
+        <w:t>hierarchica</w:t>
+      </w:r>
+      <w:r>
+        <w:t xml:space="preserve">l JSON we can observe some notable elements. We are looking for venues relating to a location. From the JSON </w:t>
+      </w:r>
+      <w:r>
+        <w:t>it’s</w:t>
+      </w:r>
+      <w:r>
+        <w:t xml:space="preserve"> easy to extract the venue name, coordinate and category. After calling for each neighborhood we can build a </w:t>
+      </w:r>
+      <w:r>
+        <w:t>data frame</w:t>
+      </w:r>
+      <w:r>
+        <w:t xml:space="preserve"> that looks like this:</w:t>
+      </w:r>
+    </w:p>
+    <w:tbl>
+      <w:tblPr>
+        <w:tblStyle w:val="Tablaconcuadrcula"/>
+        <w:tblW w:w="0" w:type="auto"/>
+        <w:jc w:val="center"/>
+        <w:tblBorders>
+          <w:top w:val="single" w:sz="12" w:space="0" w:color="4472C4" w:themeColor="accent1"/>
+          <w:left w:val="single" w:sz="12" w:space="0" w:color="4472C4" w:themeColor="accent1"/>
+          <w:bottom w:val="single" w:sz="12" w:space="0" w:color="4472C4" w:themeColor="accent1"/>
+          <w:right w:val="single" w:sz="12" w:space="0" w:color="4472C4" w:themeColor="accent1"/>
+          <w:insideH w:val="single" w:sz="12" w:space="0" w:color="4472C4" w:themeColor="accent1"/>
+          <w:insideV w:val="single" w:sz="12" w:space="0" w:color="4472C4" w:themeColor="accent1"/>
+        </w:tblBorders>
+        <w:tblLook w:val="04A0" w:firstRow="1" w:lastRow="0" w:firstColumn="1" w:lastColumn="0" w:noHBand="0" w:noVBand="1"/>
+      </w:tblPr>
+      <w:tblGrid>
+        <w:gridCol w:w="306"/>
+        <w:gridCol w:w="1229"/>
+        <w:gridCol w:w="1101"/>
+        <w:gridCol w:w="1425"/>
+        <w:gridCol w:w="1284"/>
+        <w:gridCol w:w="1414"/>
+      </w:tblGrid>
+      <w:tr>
+        <w:trPr>
+          <w:trHeight w:val="247"/>
+          <w:jc w:val="center"/>
+        </w:trPr>
+        <w:tc>
+          <w:tcPr>
+            <w:tcW w:w="0" w:type="auto"/>
+            <w:vAlign w:val="center"/>
+            <w:hideMark/>
+          </w:tcPr>
+          <w:p>
+            <w:pPr>
+              <w:jc w:val="center"/>
+              <w:rPr>
+                <w:rFonts w:ascii="Roboto" w:hAnsi="Roboto"/>
+                <w:sz w:val="16"/>
+                <w:szCs w:val="16"/>
+              </w:rPr>
+            </w:pPr>
+          </w:p>
+        </w:tc>
+        <w:tc>
+          <w:tcPr>
+            <w:tcW w:w="0" w:type="auto"/>
+            <w:vAlign w:val="center"/>
+            <w:hideMark/>
+          </w:tcPr>
+          <w:p>
+            <w:pPr>
+              <w:jc w:val="center"/>
+              <w:rPr>
+                <w:rFonts w:ascii="Roboto" w:hAnsi="Roboto"/>
+                <w:sz w:val="16"/>
+                <w:szCs w:val="16"/>
+              </w:rPr>
+            </w:pPr>
+            <w:r>
+              <w:rPr>
+                <w:rFonts w:ascii="Roboto" w:hAnsi="Roboto"/>
+                <w:sz w:val="16"/>
+                <w:szCs w:val="16"/>
+              </w:rPr>
+              <w:t>Neighborhood</w:t>
+            </w:r>
+          </w:p>
+        </w:tc>
+        <w:tc>
+          <w:tcPr>
+            <w:tcW w:w="0" w:type="auto"/>
+            <w:vAlign w:val="center"/>
+            <w:hideMark/>
+          </w:tcPr>
+          <w:p>
+            <w:pPr>
+              <w:jc w:val="center"/>
+              <w:rPr>
+                <w:rFonts w:ascii="Roboto" w:hAnsi="Roboto"/>
+                <w:sz w:val="16"/>
+                <w:szCs w:val="16"/>
+              </w:rPr>
+            </w:pPr>
+            <w:r>
+              <w:rPr>
+                <w:rFonts w:ascii="Roboto" w:hAnsi="Roboto"/>
+                <w:sz w:val="16"/>
+                <w:szCs w:val="16"/>
+              </w:rPr>
+              <w:t>Venue</w:t>
+            </w:r>
+          </w:p>
+        </w:tc>
+        <w:tc>
+          <w:tcPr>
+            <w:tcW w:w="0" w:type="auto"/>
+            <w:vAlign w:val="center"/>
+            <w:hideMark/>
+          </w:tcPr>
+          <w:p>
+            <w:pPr>
+              <w:jc w:val="center"/>
+              <w:rPr>
+                <w:rFonts w:ascii="Roboto" w:hAnsi="Roboto"/>
+                <w:sz w:val="16"/>
+                <w:szCs w:val="16"/>
+              </w:rPr>
+            </w:pPr>
+            <w:r>
+              <w:rPr>
+                <w:rFonts w:ascii="Roboto" w:hAnsi="Roboto"/>
+                <w:sz w:val="16"/>
+                <w:szCs w:val="16"/>
+              </w:rPr>
+              <w:t>Venue Category</w:t>
+            </w:r>
+          </w:p>
+        </w:tc>
+        <w:tc>
+          <w:tcPr>
+            <w:tcW w:w="0" w:type="auto"/>
+            <w:vAlign w:val="center"/>
+            <w:hideMark/>
+          </w:tcPr>
+          <w:p>
+            <w:pPr>
+              <w:jc w:val="center"/>
+              <w:rPr>
+                <w:rFonts w:ascii="Roboto" w:hAnsi="Roboto"/>
+                <w:sz w:val="16"/>
+                <w:szCs w:val="16"/>
+              </w:rPr>
+            </w:pPr>
+            <w:r>
+              <w:rPr>
+                <w:rFonts w:ascii="Roboto" w:hAnsi="Roboto"/>
+                <w:sz w:val="16"/>
+                <w:szCs w:val="16"/>
+              </w:rPr>
+              <w:t>Venue Latitude</w:t>
+            </w:r>
+          </w:p>
+        </w:tc>
+        <w:tc>
+          <w:tcPr>
+            <w:tcW w:w="0" w:type="auto"/>
+            <w:vAlign w:val="center"/>
+            <w:hideMark/>
+          </w:tcPr>
+          <w:p>
+            <w:pPr>
+              <w:jc w:val="center"/>
+              <w:rPr>
+                <w:rFonts w:ascii="Roboto" w:hAnsi="Roboto"/>
+                <w:sz w:val="16"/>
+                <w:szCs w:val="16"/>
+              </w:rPr>
+            </w:pPr>
+            <w:r>
+              <w:rPr>
+                <w:rFonts w:ascii="Roboto" w:hAnsi="Roboto"/>
+                <w:sz w:val="16"/>
+                <w:szCs w:val="16"/>
+              </w:rPr>
+              <w:t>Venue Longitude</w:t>
+            </w:r>
+          </w:p>
+        </w:tc>
+      </w:tr>
+      <w:tr>
+        <w:trPr>
+          <w:trHeight w:val="432"/>
+          <w:jc w:val="center"/>
+        </w:trPr>
+        <w:tc>
+          <w:tcPr>
+            <w:tcW w:w="0" w:type="auto"/>
+            <w:vAlign w:val="center"/>
+            <w:hideMark/>
+          </w:tcPr>
+          <w:p>
+            <w:pPr>
+              <w:jc w:val="center"/>
+              <w:rPr>
+                <w:rFonts w:ascii="Roboto" w:hAnsi="Roboto"/>
+                <w:sz w:val="16"/>
+                <w:szCs w:val="16"/>
+              </w:rPr>
+            </w:pPr>
+            <w:r>
+              <w:rPr>
+                <w:rFonts w:ascii="Roboto" w:hAnsi="Roboto"/>
+                <w:sz w:val="16"/>
+                <w:szCs w:val="16"/>
+              </w:rPr>
+              <w:t>0</w:t>
+            </w:r>
+          </w:p>
+        </w:tc>
+        <w:tc>
+          <w:tcPr>
+            <w:tcW w:w="0" w:type="auto"/>
+            <w:vAlign w:val="center"/>
+            <w:hideMark/>
+          </w:tcPr>
+          <w:p>
+            <w:pPr>
+              <w:jc w:val="center"/>
+              <w:rPr>
+                <w:rFonts w:ascii="Roboto" w:hAnsi="Roboto"/>
+                <w:sz w:val="16"/>
+                <w:szCs w:val="16"/>
+              </w:rPr>
+            </w:pPr>
+            <w:r>
+              <w:rPr>
+                <w:rFonts w:ascii="Roboto" w:hAnsi="Roboto"/>
+                <w:sz w:val="16"/>
+                <w:szCs w:val="16"/>
+              </w:rPr>
+              <w:t>Yonge-</w:t>
+            </w:r>
+            <w:proofErr w:type="spellStart"/>
+            <w:proofErr w:type="gramStart"/>
+            <w:r>
+              <w:rPr>
+                <w:rFonts w:ascii="Roboto" w:hAnsi="Roboto"/>
+                <w:sz w:val="16"/>
+                <w:szCs w:val="16"/>
+              </w:rPr>
+              <w:t>St.Clair</w:t>
+            </w:r>
+            <w:proofErr w:type="spellEnd"/>
+            <w:proofErr w:type="gramEnd"/>
+          </w:p>
+        </w:tc>
+        <w:tc>
+          <w:tcPr>
+            <w:tcW w:w="0" w:type="auto"/>
+            <w:vAlign w:val="center"/>
+            <w:hideMark/>
+          </w:tcPr>
+          <w:p>
+            <w:pPr>
+              <w:jc w:val="center"/>
+              <w:rPr>
+                <w:rFonts w:ascii="Roboto" w:hAnsi="Roboto"/>
+                <w:sz w:val="16"/>
+                <w:szCs w:val="16"/>
+              </w:rPr>
+            </w:pPr>
+            <w:proofErr w:type="spellStart"/>
+            <w:r>
+              <w:rPr>
+                <w:rFonts w:ascii="Roboto" w:hAnsi="Roboto"/>
+                <w:sz w:val="16"/>
+                <w:szCs w:val="16"/>
+              </w:rPr>
+              <w:t>Daeco</w:t>
+            </w:r>
+            <w:proofErr w:type="spellEnd"/>
+            <w:r>
+              <w:rPr>
+                <w:rFonts w:ascii="Roboto" w:hAnsi="Roboto"/>
+                <w:sz w:val="16"/>
+                <w:szCs w:val="16"/>
+              </w:rPr>
+              <w:t xml:space="preserve"> Sushi</w:t>
+            </w:r>
+          </w:p>
+        </w:tc>
+        <w:tc>
+          <w:tcPr>
+            <w:tcW w:w="0" w:type="auto"/>
+            <w:vAlign w:val="center"/>
+            <w:hideMark/>
+          </w:tcPr>
+          <w:p>
+            <w:pPr>
+              <w:jc w:val="center"/>
+              <w:rPr>
+                <w:rFonts w:ascii="Roboto" w:hAnsi="Roboto"/>
+                <w:sz w:val="16"/>
+                <w:szCs w:val="16"/>
+              </w:rPr>
+            </w:pPr>
+            <w:r>
+              <w:rPr>
+                <w:rFonts w:ascii="Roboto" w:hAnsi="Roboto"/>
+                <w:sz w:val="16"/>
+                <w:szCs w:val="16"/>
+              </w:rPr>
+              <w:t>Sushi Restaurant</w:t>
+            </w:r>
+          </w:p>
+        </w:tc>
+        <w:tc>
+          <w:tcPr>
+            <w:tcW w:w="0" w:type="auto"/>
+            <w:vAlign w:val="center"/>
+            <w:hideMark/>
+          </w:tcPr>
+          <w:p>
+            <w:pPr>
+              <w:jc w:val="center"/>
+              <w:rPr>
+                <w:rFonts w:ascii="Roboto" w:hAnsi="Roboto"/>
+                <w:sz w:val="16"/>
+                <w:szCs w:val="16"/>
+              </w:rPr>
+            </w:pPr>
+            <w:r>
+              <w:rPr>
+                <w:rFonts w:ascii="Roboto" w:hAnsi="Roboto"/>
+                <w:sz w:val="16"/>
+                <w:szCs w:val="16"/>
+              </w:rPr>
+              <w:t>43.687838</w:t>
+            </w:r>
+          </w:p>
+        </w:tc>
+        <w:tc>
+          <w:tcPr>
+            <w:tcW w:w="0" w:type="auto"/>
+            <w:vAlign w:val="center"/>
+            <w:hideMark/>
+          </w:tcPr>
+          <w:p>
+            <w:pPr>
+              <w:keepNext/>
+              <w:jc w:val="center"/>
+              <w:rPr>
+                <w:rFonts w:ascii="Roboto" w:hAnsi="Roboto"/>
+                <w:sz w:val="16"/>
+                <w:szCs w:val="16"/>
+              </w:rPr>
+            </w:pPr>
+            <w:r>
+              <w:rPr>
+                <w:rFonts w:ascii="Roboto" w:hAnsi="Roboto"/>
+                <w:sz w:val="16"/>
+                <w:szCs w:val="16"/>
+              </w:rPr>
+              <w:t>-79.395652</w:t>
+            </w:r>
+          </w:p>
+        </w:tc>
+      </w:tr>
+    </w:tbl>
+    <w:p>
+      <w:pPr>
+        <w:pStyle w:val="Descripcin"/>
+        <w:jc w:val="center"/>
+        <w:rPr>
+          <w:noProof/>
+        </w:rPr>
+      </w:pPr>
+      <w:r>
+        <w:t xml:space="preserve">Figure </w:t>
+      </w:r>
+      <w:r>
+        <w:fldChar w:fldCharType="begin"/>
+      </w:r>
+      <w:r>
+        <w:instrText xml:space="preserve"> SEQ Figure \* ARABIC </w:instrText>
+      </w:r>
+      <w:r>
+        <w:fldChar w:fldCharType="separate"/>
+      </w:r>
+      <w:r>
+        <w:rPr>
+          <w:noProof/>
+        </w:rPr>
+        <w:t>3</w:t>
+      </w:r>
+      <w:r>
+        <w:fldChar w:fldCharType="end"/>
+      </w:r>
+      <w:r>
+        <w:t xml:space="preserve"> Initial Venue's </w:t>
+      </w:r>
+      <w:r>
+        <w:t>Dat</w:t>
+      </w:r>
+      <w:r>
+        <w:rPr>
+          <w:noProof/>
+        </w:rPr>
+        <w:t>a Frame</w:t>
+      </w:r>
+    </w:p>
+    <w:p>
+      <w:pPr>
+        <w:pStyle w:val="Sinespaciado"/>
+      </w:pPr>
+    </w:p>
+    <w:p>
+      <w:pPr>
+        <w:pStyle w:val="Cuerpo"/>
+      </w:pPr>
+      <w:r>
+        <w:t xml:space="preserve">There are over 350 Venue Categories, and each category only repeats itself in each neighborhood less than 10 times. With this data it would be hard to find any relationship or draw conclusions. Luckily, the </w:t>
+      </w:r>
+      <w:r>
+        <w:t xml:space="preserve">categories system follows a </w:t>
+      </w:r>
+      <w:r>
+        <w:rPr>
+          <w:rStyle w:val="Hipervnculo"/>
+          <w:color w:val="auto"/>
+          <w:u w:val="none"/>
+        </w:rPr>
+        <w:t>hierarchica</w:t>
+      </w:r>
+      <w:r>
+        <w:t>l</w:t>
+      </w:r>
+      <w:r>
+        <w:t xml:space="preserve"> structure. As so, we can derive a category of a higher order given a specific category. There are still over 100 categories in the second degree of categories, at the highest degree there are 9. After simplifying the venues </w:t>
+      </w:r>
+      <w:r>
+        <w:t>categorization,</w:t>
+      </w:r>
+      <w:r>
+        <w:t xml:space="preserve"> the data frame looks like this:</w:t>
+      </w:r>
+    </w:p>
+    <w:tbl>
+      <w:tblPr>
+        <w:tblStyle w:val="Estilo1"/>
+        <w:tblW w:w="0" w:type="auto"/>
+        <w:tblLook w:val="04A0" w:firstRow="1" w:lastRow="0" w:firstColumn="1" w:lastColumn="0" w:noHBand="0" w:noVBand="1"/>
+      </w:tblPr>
+      <w:tblGrid>
+        <w:gridCol w:w="306"/>
+        <w:gridCol w:w="1229"/>
+        <w:gridCol w:w="1101"/>
+        <w:gridCol w:w="1344"/>
+        <w:gridCol w:w="1284"/>
+        <w:gridCol w:w="1414"/>
+      </w:tblGrid>
+      <w:tr>
+        <w:trPr>
+          <w:trHeight w:val="50"/>
+        </w:trPr>
+        <w:tc>
+          <w:tcPr>
+            <w:tcW w:w="0" w:type="auto"/>
+            <w:hideMark/>
+          </w:tcPr>
+          <w:p>
+            <w:pPr>
+              <w:jc w:val="center"/>
+              <w:rPr>
+                <w:sz w:val="16"/>
+                <w:szCs w:val="16"/>
+              </w:rPr>
+            </w:pPr>
+          </w:p>
+        </w:tc>
+        <w:tc>
+          <w:tcPr>
+            <w:tcW w:w="0" w:type="auto"/>
+            <w:hideMark/>
+          </w:tcPr>
+          <w:p>
+            <w:pPr>
+              <w:jc w:val="center"/>
+              <w:rPr>
+                <w:sz w:val="16"/>
+                <w:szCs w:val="16"/>
+              </w:rPr>
+            </w:pPr>
+            <w:r>
+              <w:rPr>
+                <w:sz w:val="16"/>
+                <w:szCs w:val="16"/>
+              </w:rPr>
+              <w:t>Neighborhood</w:t>
+            </w:r>
+          </w:p>
+        </w:tc>
+        <w:tc>
+          <w:tcPr>
+            <w:tcW w:w="0" w:type="auto"/>
+            <w:hideMark/>
+          </w:tcPr>
+          <w:p>
+            <w:pPr>
+              <w:jc w:val="center"/>
+              <w:rPr>
+                <w:sz w:val="16"/>
+                <w:szCs w:val="16"/>
+              </w:rPr>
+            </w:pPr>
+            <w:r>
+              <w:rPr>
+                <w:sz w:val="16"/>
+                <w:szCs w:val="16"/>
+              </w:rPr>
+              <w:t>Venue</w:t>
+            </w:r>
+          </w:p>
+        </w:tc>
+        <w:tc>
+          <w:tcPr>
+            <w:tcW w:w="0" w:type="auto"/>
+            <w:hideMark/>
+          </w:tcPr>
+          <w:p>
+            <w:pPr>
+              <w:jc w:val="center"/>
+              <w:rPr>
+                <w:sz w:val="16"/>
+                <w:szCs w:val="16"/>
+              </w:rPr>
+            </w:pPr>
+            <w:r>
+              <w:rPr>
+                <w:sz w:val="16"/>
+                <w:szCs w:val="16"/>
+              </w:rPr>
+              <w:t>Venue Category</w:t>
+            </w:r>
+          </w:p>
+        </w:tc>
+        <w:tc>
+          <w:tcPr>
+            <w:tcW w:w="0" w:type="auto"/>
+            <w:hideMark/>
+          </w:tcPr>
+          <w:p>
+            <w:pPr>
+              <w:jc w:val="center"/>
+              <w:rPr>
+                <w:sz w:val="16"/>
+                <w:szCs w:val="16"/>
+              </w:rPr>
+            </w:pPr>
+            <w:r>
+              <w:rPr>
+                <w:sz w:val="16"/>
+                <w:szCs w:val="16"/>
+              </w:rPr>
+              <w:t>Venue Latitude</w:t>
+            </w:r>
+          </w:p>
+        </w:tc>
+        <w:tc>
+          <w:tcPr>
+            <w:tcW w:w="0" w:type="auto"/>
+            <w:hideMark/>
+          </w:tcPr>
+          <w:p>
+            <w:pPr>
+              <w:jc w:val="center"/>
+              <w:rPr>
+                <w:sz w:val="16"/>
+                <w:szCs w:val="16"/>
+              </w:rPr>
+            </w:pPr>
+            <w:r>
+              <w:rPr>
+                <w:sz w:val="16"/>
+                <w:szCs w:val="16"/>
+              </w:rPr>
+              <w:t>Venue Longitude</w:t>
+            </w:r>
+          </w:p>
+        </w:tc>
+      </w:tr>
+      <w:tr>
+        <w:trPr>
+          <w:trHeight w:val="50"/>
+        </w:trPr>
+        <w:tc>
+          <w:tcPr>
+            <w:tcW w:w="0" w:type="auto"/>
+            <w:hideMark/>
+          </w:tcPr>
+          <w:p>
+            <w:pPr>
+              <w:jc w:val="center"/>
+              <w:rPr>
+                <w:sz w:val="16"/>
+                <w:szCs w:val="16"/>
+              </w:rPr>
+            </w:pPr>
+            <w:r>
+              <w:rPr>
+                <w:sz w:val="16"/>
+                <w:szCs w:val="16"/>
+              </w:rPr>
+              <w:t>0</w:t>
+            </w:r>
+          </w:p>
+        </w:tc>
+        <w:tc>
+          <w:tcPr>
+            <w:tcW w:w="0" w:type="auto"/>
+            <w:hideMark/>
+          </w:tcPr>
+          <w:p>
+            <w:pPr>
+              <w:jc w:val="center"/>
+              <w:rPr>
+                <w:sz w:val="16"/>
+                <w:szCs w:val="16"/>
+              </w:rPr>
+            </w:pPr>
+            <w:r>
+              <w:rPr>
+                <w:sz w:val="16"/>
+                <w:szCs w:val="16"/>
+              </w:rPr>
+              <w:t>Yonge-</w:t>
+            </w:r>
+            <w:proofErr w:type="spellStart"/>
+            <w:proofErr w:type="gramStart"/>
+            <w:r>
+              <w:rPr>
+                <w:sz w:val="16"/>
+                <w:szCs w:val="16"/>
+              </w:rPr>
+              <w:t>St.Clair</w:t>
+            </w:r>
+            <w:proofErr w:type="spellEnd"/>
+            <w:proofErr w:type="gramEnd"/>
+          </w:p>
+        </w:tc>
+        <w:tc>
+          <w:tcPr>
+            <w:tcW w:w="0" w:type="auto"/>
+            <w:hideMark/>
+          </w:tcPr>
+          <w:p>
+            <w:pPr>
+              <w:jc w:val="center"/>
+              <w:rPr>
+                <w:sz w:val="16"/>
+                <w:szCs w:val="16"/>
+              </w:rPr>
+            </w:pPr>
+            <w:proofErr w:type="spellStart"/>
+            <w:r>
+              <w:rPr>
+                <w:sz w:val="16"/>
+                <w:szCs w:val="16"/>
+              </w:rPr>
+              <w:t>Daeco</w:t>
+            </w:r>
+            <w:proofErr w:type="spellEnd"/>
+            <w:r>
+              <w:rPr>
+                <w:sz w:val="16"/>
+                <w:szCs w:val="16"/>
+              </w:rPr>
+              <w:t xml:space="preserve"> Sushi</w:t>
+            </w:r>
+          </w:p>
+        </w:tc>
+        <w:tc>
+          <w:tcPr>
+            <w:tcW w:w="0" w:type="auto"/>
+            <w:hideMark/>
+          </w:tcPr>
+          <w:p>
+            <w:pPr>
+              <w:jc w:val="center"/>
+              <w:rPr>
+                <w:sz w:val="16"/>
+                <w:szCs w:val="16"/>
+              </w:rPr>
+            </w:pPr>
+            <w:r>
+              <w:rPr>
+                <w:sz w:val="16"/>
+                <w:szCs w:val="16"/>
+              </w:rPr>
+              <w:t>Food</w:t>
+            </w:r>
+          </w:p>
+        </w:tc>
+        <w:tc>
+          <w:tcPr>
+            <w:tcW w:w="0" w:type="auto"/>
+            <w:hideMark/>
+          </w:tcPr>
+          <w:p>
+            <w:pPr>
+              <w:jc w:val="center"/>
+              <w:rPr>
+                <w:sz w:val="16"/>
+                <w:szCs w:val="16"/>
+              </w:rPr>
+            </w:pPr>
+            <w:r>
+              <w:rPr>
+                <w:sz w:val="16"/>
+                <w:szCs w:val="16"/>
+              </w:rPr>
+              <w:t>43.687838</w:t>
+            </w:r>
+          </w:p>
+        </w:tc>
+        <w:tc>
+          <w:tcPr>
+            <w:tcW w:w="0" w:type="auto"/>
+            <w:hideMark/>
+          </w:tcPr>
+          <w:p>
+            <w:pPr>
+              <w:keepNext/>
+              <w:jc w:val="center"/>
+              <w:rPr>
+                <w:sz w:val="16"/>
+                <w:szCs w:val="16"/>
+              </w:rPr>
+            </w:pPr>
+            <w:r>
+              <w:rPr>
+                <w:sz w:val="16"/>
+                <w:szCs w:val="16"/>
+              </w:rPr>
+              <w:t>-79.395652</w:t>
+            </w:r>
+          </w:p>
+        </w:tc>
+      </w:tr>
+    </w:tbl>
+    <w:p>
+      <w:pPr>
+        <w:pStyle w:val="Descripcin"/>
+        <w:jc w:val="center"/>
+      </w:pPr>
+      <w:r>
+        <w:t xml:space="preserve">Figure </w:t>
+      </w:r>
+      <w:r>
+        <w:fldChar w:fldCharType="begin"/>
+      </w:r>
+      <w:r>
+        <w:instrText xml:space="preserve"> SEQ Figure \* ARABIC </w:instrText>
+      </w:r>
+      <w:r>
+        <w:fldChar w:fldCharType="separate"/>
+      </w:r>
+      <w:r>
+        <w:rPr>
+          <w:noProof/>
+        </w:rPr>
+        <w:t>4</w:t>
+      </w:r>
+      <w:r>
+        <w:fldChar w:fldCharType="end"/>
+      </w:r>
+      <w:r>
+        <w:t xml:space="preserve"> Simplified</w:t>
+      </w:r>
+      <w:r>
+        <w:t xml:space="preserve"> Venue's Data Frame</w:t>
+      </w:r>
+    </w:p>
+    <w:p>
+      <w:pPr>
+        <w:pStyle w:val="Sinespaciado"/>
+      </w:pPr>
+    </w:p>
+    <w:p>
+      <w:pPr>
+        <w:pStyle w:val="Cuerpo"/>
+      </w:pPr>
+      <w:r>
+        <w:t xml:space="preserve"> </w:t>
+      </w:r>
+      <w:r>
+        <w:t>Once we have a set of venues for each neighborhood we can group then by category on each neighborhood and we would get this data frame:</w:t>
+      </w:r>
+    </w:p>
+    <w:tbl>
+      <w:tblPr>
+        <w:tblStyle w:val="Estilo1"/>
+        <w:tblW w:w="8632" w:type="dxa"/>
+        <w:tblLook w:val="04A0" w:firstRow="1" w:lastRow="0" w:firstColumn="1" w:lastColumn="0" w:noHBand="0" w:noVBand="1"/>
+      </w:tblPr>
+      <w:tblGrid>
+        <w:gridCol w:w="306"/>
+        <w:gridCol w:w="1229"/>
+        <w:gridCol w:w="1220"/>
+        <w:gridCol w:w="914"/>
+        <w:gridCol w:w="578"/>
+        <w:gridCol w:w="818"/>
+        <w:gridCol w:w="981"/>
+        <w:gridCol w:w="1113"/>
+        <w:gridCol w:w="953"/>
+        <w:gridCol w:w="736"/>
+        <w:gridCol w:w="912"/>
+      </w:tblGrid>
+      <w:tr>
+        <w:trPr>
+          <w:trHeight w:val="669"/>
+        </w:trPr>
+        <w:tc>
+          <w:tcPr>
+            <w:tcW w:w="0" w:type="auto"/>
+            <w:hideMark/>
+          </w:tcPr>
+          <w:p>
+            <w:pPr>
+              <w:jc w:val="center"/>
+              <w:rPr>
+                <w:sz w:val="16"/>
+                <w:szCs w:val="16"/>
+              </w:rPr>
+            </w:pPr>
+          </w:p>
+        </w:tc>
+        <w:tc>
+          <w:tcPr>
+            <w:tcW w:w="0" w:type="auto"/>
+            <w:hideMark/>
+          </w:tcPr>
+          <w:p>
+            <w:pPr>
+              <w:jc w:val="center"/>
+              <w:rPr>
+                <w:sz w:val="16"/>
+                <w:szCs w:val="16"/>
+              </w:rPr>
+            </w:pPr>
+            <w:r>
+              <w:rPr>
+                <w:sz w:val="16"/>
+                <w:szCs w:val="16"/>
+              </w:rPr>
+              <w:t>Neighborhood</w:t>
+            </w:r>
+          </w:p>
+        </w:tc>
+        <w:tc>
+          <w:tcPr>
+            <w:tcW w:w="0" w:type="auto"/>
+            <w:hideMark/>
+          </w:tcPr>
+          <w:p>
+            <w:pPr>
+              <w:jc w:val="center"/>
+              <w:rPr>
+                <w:sz w:val="16"/>
+                <w:szCs w:val="16"/>
+              </w:rPr>
+            </w:pPr>
+            <w:r>
+              <w:rPr>
+                <w:sz w:val="16"/>
+                <w:szCs w:val="16"/>
+              </w:rPr>
+              <w:t>Arts &amp; Entertainment</w:t>
+            </w:r>
+          </w:p>
+        </w:tc>
+        <w:tc>
+          <w:tcPr>
+            <w:tcW w:w="0" w:type="auto"/>
+            <w:hideMark/>
+          </w:tcPr>
+          <w:p>
+            <w:pPr>
+              <w:jc w:val="center"/>
+              <w:rPr>
+                <w:sz w:val="16"/>
+                <w:szCs w:val="16"/>
+              </w:rPr>
+            </w:pPr>
+            <w:r>
+              <w:rPr>
+                <w:sz w:val="16"/>
+                <w:szCs w:val="16"/>
+              </w:rPr>
+              <w:t>College &amp; University</w:t>
+            </w:r>
+          </w:p>
+        </w:tc>
+        <w:tc>
+          <w:tcPr>
+            <w:tcW w:w="0" w:type="auto"/>
+            <w:hideMark/>
+          </w:tcPr>
+          <w:p>
+            <w:pPr>
+              <w:jc w:val="center"/>
+              <w:rPr>
+                <w:sz w:val="16"/>
+                <w:szCs w:val="16"/>
+              </w:rPr>
+            </w:pPr>
+            <w:r>
+              <w:rPr>
+                <w:sz w:val="16"/>
+                <w:szCs w:val="16"/>
+              </w:rPr>
+              <w:t>Food</w:t>
+            </w:r>
+          </w:p>
+        </w:tc>
+        <w:tc>
+          <w:tcPr>
+            <w:tcW w:w="0" w:type="auto"/>
+            <w:hideMark/>
+          </w:tcPr>
+          <w:p>
+            <w:pPr>
+              <w:jc w:val="center"/>
+              <w:rPr>
+                <w:sz w:val="16"/>
+                <w:szCs w:val="16"/>
+              </w:rPr>
+            </w:pPr>
+            <w:r>
+              <w:rPr>
+                <w:sz w:val="16"/>
+                <w:szCs w:val="16"/>
+              </w:rPr>
+              <w:t>Nightlife Spot</w:t>
+            </w:r>
+          </w:p>
+        </w:tc>
+        <w:tc>
+          <w:tcPr>
+            <w:tcW w:w="0" w:type="auto"/>
+            <w:hideMark/>
+          </w:tcPr>
+          <w:p>
+            <w:pPr>
+              <w:jc w:val="center"/>
+              <w:rPr>
+                <w:sz w:val="16"/>
+                <w:szCs w:val="16"/>
+              </w:rPr>
+            </w:pPr>
+            <w:r>
+              <w:rPr>
+                <w:sz w:val="16"/>
+                <w:szCs w:val="16"/>
+              </w:rPr>
+              <w:t>Outdoors &amp; Recreation</w:t>
+            </w:r>
+          </w:p>
+        </w:tc>
+        <w:tc>
+          <w:tcPr>
+            <w:tcW w:w="0" w:type="auto"/>
+            <w:hideMark/>
+          </w:tcPr>
+          <w:p>
+            <w:pPr>
+              <w:jc w:val="center"/>
+              <w:rPr>
+                <w:sz w:val="16"/>
+                <w:szCs w:val="16"/>
+              </w:rPr>
+            </w:pPr>
+            <w:r>
+              <w:rPr>
+                <w:sz w:val="16"/>
+                <w:szCs w:val="16"/>
+              </w:rPr>
+              <w:t>Professional &amp; Other Places</w:t>
+            </w:r>
+          </w:p>
+        </w:tc>
+        <w:tc>
+          <w:tcPr>
+            <w:tcW w:w="0" w:type="auto"/>
+            <w:hideMark/>
+          </w:tcPr>
+          <w:p>
+            <w:pPr>
+              <w:jc w:val="center"/>
+              <w:rPr>
+                <w:sz w:val="16"/>
+                <w:szCs w:val="16"/>
+              </w:rPr>
+            </w:pPr>
+            <w:r>
+              <w:rPr>
+                <w:sz w:val="16"/>
+                <w:szCs w:val="16"/>
+              </w:rPr>
+              <w:t>Residence</w:t>
+            </w:r>
+          </w:p>
+        </w:tc>
+        <w:tc>
+          <w:tcPr>
+            <w:tcW w:w="0" w:type="auto"/>
+            <w:hideMark/>
+          </w:tcPr>
+          <w:p>
+            <w:pPr>
+              <w:jc w:val="center"/>
+              <w:rPr>
+                <w:sz w:val="16"/>
+                <w:szCs w:val="16"/>
+              </w:rPr>
+            </w:pPr>
+            <w:r>
+              <w:rPr>
+                <w:sz w:val="16"/>
+                <w:szCs w:val="16"/>
+              </w:rPr>
+              <w:t>Shop &amp; Service</w:t>
+            </w:r>
+          </w:p>
+        </w:tc>
+        <w:tc>
+          <w:tcPr>
+            <w:tcW w:w="942" w:type="dxa"/>
+            <w:hideMark/>
+          </w:tcPr>
+          <w:p>
+            <w:pPr>
+              <w:jc w:val="center"/>
+              <w:rPr>
+                <w:sz w:val="16"/>
+                <w:szCs w:val="16"/>
+              </w:rPr>
+            </w:pPr>
+            <w:r>
+              <w:rPr>
+                <w:sz w:val="16"/>
+                <w:szCs w:val="16"/>
+              </w:rPr>
+              <w:t>Travel &amp; Transport</w:t>
+            </w:r>
+          </w:p>
+        </w:tc>
+      </w:tr>
+      <w:tr>
+        <w:trPr>
+          <w:trHeight w:val="242"/>
+        </w:trPr>
+        <w:tc>
+          <w:tcPr>
+            <w:tcW w:w="0" w:type="auto"/>
+            <w:hideMark/>
+          </w:tcPr>
+          <w:p>
+            <w:pPr>
+              <w:jc w:val="center"/>
+              <w:rPr>
+                <w:sz w:val="16"/>
+                <w:szCs w:val="16"/>
+              </w:rPr>
+            </w:pPr>
+            <w:r>
+              <w:rPr>
+                <w:sz w:val="16"/>
+                <w:szCs w:val="16"/>
+              </w:rPr>
+              <w:t>0</w:t>
+            </w:r>
+          </w:p>
+        </w:tc>
+        <w:tc>
+          <w:tcPr>
+            <w:tcW w:w="0" w:type="auto"/>
+            <w:hideMark/>
+          </w:tcPr>
+          <w:p>
+            <w:pPr>
+              <w:jc w:val="center"/>
+              <w:rPr>
+                <w:sz w:val="16"/>
+                <w:szCs w:val="16"/>
+              </w:rPr>
+            </w:pPr>
+            <w:r>
+              <w:rPr>
+                <w:sz w:val="16"/>
+                <w:szCs w:val="16"/>
+              </w:rPr>
+              <w:t>Agincourt North</w:t>
+            </w:r>
+          </w:p>
+        </w:tc>
+        <w:tc>
+          <w:tcPr>
+            <w:tcW w:w="0" w:type="auto"/>
+            <w:hideMark/>
+          </w:tcPr>
+          <w:p>
+            <w:pPr>
+              <w:jc w:val="center"/>
+              <w:rPr>
+                <w:sz w:val="16"/>
+                <w:szCs w:val="16"/>
+              </w:rPr>
+            </w:pPr>
+            <w:r>
+              <w:rPr>
+                <w:sz w:val="16"/>
+                <w:szCs w:val="16"/>
+              </w:rPr>
+              <w:t>1</w:t>
+            </w:r>
+          </w:p>
+        </w:tc>
+        <w:tc>
+          <w:tcPr>
+            <w:tcW w:w="0" w:type="auto"/>
+            <w:hideMark/>
+          </w:tcPr>
+          <w:p>
+            <w:pPr>
+              <w:jc w:val="center"/>
+              <w:rPr>
+                <w:sz w:val="16"/>
+                <w:szCs w:val="16"/>
+              </w:rPr>
+            </w:pPr>
+            <w:r>
+              <w:rPr>
+                <w:sz w:val="16"/>
+                <w:szCs w:val="16"/>
+              </w:rPr>
+              <w:t>0</w:t>
+            </w:r>
+          </w:p>
+        </w:tc>
+        <w:tc>
+          <w:tcPr>
+            <w:tcW w:w="0" w:type="auto"/>
+            <w:hideMark/>
+          </w:tcPr>
+          <w:p>
+            <w:pPr>
+              <w:jc w:val="center"/>
+              <w:rPr>
+                <w:sz w:val="16"/>
+                <w:szCs w:val="16"/>
+              </w:rPr>
+            </w:pPr>
+            <w:r>
+              <w:rPr>
+                <w:sz w:val="16"/>
+                <w:szCs w:val="16"/>
+              </w:rPr>
+              <w:t>25</w:t>
+            </w:r>
+          </w:p>
+        </w:tc>
+        <w:tc>
+          <w:tcPr>
+            <w:tcW w:w="0" w:type="auto"/>
+            <w:hideMark/>
+          </w:tcPr>
+          <w:p>
+            <w:pPr>
+              <w:jc w:val="center"/>
+              <w:rPr>
+                <w:sz w:val="16"/>
+                <w:szCs w:val="16"/>
+              </w:rPr>
+            </w:pPr>
+            <w:r>
+              <w:rPr>
+                <w:sz w:val="16"/>
+                <w:szCs w:val="16"/>
+              </w:rPr>
+              <w:t>0</w:t>
+            </w:r>
+          </w:p>
+        </w:tc>
+        <w:tc>
+          <w:tcPr>
+            <w:tcW w:w="0" w:type="auto"/>
+            <w:hideMark/>
+          </w:tcPr>
+          <w:p>
+            <w:pPr>
+              <w:jc w:val="center"/>
+              <w:rPr>
+                <w:sz w:val="16"/>
+                <w:szCs w:val="16"/>
+              </w:rPr>
+            </w:pPr>
+            <w:r>
+              <w:rPr>
+                <w:sz w:val="16"/>
+                <w:szCs w:val="16"/>
+              </w:rPr>
+              <w:t>1</w:t>
+            </w:r>
+          </w:p>
+        </w:tc>
+        <w:tc>
+          <w:tcPr>
+            <w:tcW w:w="0" w:type="auto"/>
+            <w:hideMark/>
+          </w:tcPr>
+          <w:p>
+            <w:pPr>
+              <w:jc w:val="center"/>
+              <w:rPr>
+                <w:sz w:val="16"/>
+                <w:szCs w:val="16"/>
+              </w:rPr>
+            </w:pPr>
+            <w:r>
+              <w:rPr>
+                <w:sz w:val="16"/>
+                <w:szCs w:val="16"/>
+              </w:rPr>
+              <w:t>0</w:t>
+            </w:r>
+          </w:p>
+        </w:tc>
+        <w:tc>
+          <w:tcPr>
+            <w:tcW w:w="0" w:type="auto"/>
+            <w:hideMark/>
+          </w:tcPr>
+          <w:p>
+            <w:pPr>
+              <w:jc w:val="center"/>
+              <w:rPr>
+                <w:sz w:val="16"/>
+                <w:szCs w:val="16"/>
+              </w:rPr>
+            </w:pPr>
+            <w:r>
+              <w:rPr>
+                <w:sz w:val="16"/>
+                <w:szCs w:val="16"/>
+              </w:rPr>
+              <w:t>0</w:t>
+            </w:r>
+          </w:p>
+        </w:tc>
+        <w:tc>
+          <w:tcPr>
+            <w:tcW w:w="0" w:type="auto"/>
+            <w:hideMark/>
+          </w:tcPr>
+          <w:p>
+            <w:pPr>
+              <w:jc w:val="center"/>
+              <w:rPr>
+                <w:sz w:val="16"/>
+                <w:szCs w:val="16"/>
+              </w:rPr>
+            </w:pPr>
+            <w:r>
+              <w:rPr>
+                <w:sz w:val="16"/>
+                <w:szCs w:val="16"/>
+              </w:rPr>
+              <w:t>14</w:t>
+            </w:r>
+          </w:p>
+        </w:tc>
+        <w:tc>
+          <w:tcPr>
+            <w:tcW w:w="942" w:type="dxa"/>
+            <w:hideMark/>
+          </w:tcPr>
+          <w:p>
+            <w:pPr>
+              <w:keepNext/>
+              <w:jc w:val="center"/>
+              <w:rPr>
+                <w:sz w:val="16"/>
+                <w:szCs w:val="16"/>
+              </w:rPr>
+            </w:pPr>
+            <w:r>
+              <w:rPr>
+                <w:sz w:val="16"/>
+                <w:szCs w:val="16"/>
+              </w:rPr>
+              <w:t>0</w:t>
+            </w:r>
+          </w:p>
+        </w:tc>
+      </w:tr>
+    </w:tbl>
+    <w:p>
+      <w:pPr>
+        <w:pStyle w:val="Descripcin"/>
+        <w:jc w:val="center"/>
+        <w:rPr>
+          <w:noProof/>
+        </w:rPr>
+      </w:pPr>
+      <w:r>
+        <w:t xml:space="preserve">Figure </w:t>
+      </w:r>
+      <w:r>
+        <w:fldChar w:fldCharType="begin"/>
+      </w:r>
+      <w:r>
+        <w:instrText xml:space="preserve"> SEQ Figure \* ARABIC </w:instrText>
+      </w:r>
+      <w:r>
+        <w:fldChar w:fldCharType="separate"/>
+      </w:r>
+      <w:r>
+        <w:rPr>
+          <w:noProof/>
+        </w:rPr>
+        <w:t>5</w:t>
+      </w:r>
+      <w:r>
+        <w:fldChar w:fldCharType="end"/>
+      </w:r>
+      <w:r>
+        <w:rPr>
+          <w:noProof/>
+        </w:rPr>
+        <w:t xml:space="preserve"> Grouped</w:t>
+      </w:r>
+      <w:r>
+        <w:rPr>
+          <w:noProof/>
+        </w:rPr>
+        <w:t xml:space="preserve"> Venue's Data Frame</w:t>
+      </w:r>
+    </w:p>
+    <w:p>
+      <w:pPr>
+        <w:pStyle w:val="Sinespaciado"/>
+      </w:pPr>
+    </w:p>
+    <w:p>
+      <w:pPr>
+        <w:pStyle w:val="Ttulo2"/>
+      </w:pPr>
+      <w:bookmarkStart w:id="8" w:name="_Toc75199542"/>
+      <w:r>
+        <w:t>Data Preparation and Feature Selection</w:t>
+      </w:r>
+      <w:bookmarkEnd w:id="8"/>
+    </w:p>
+    <w:p>
+      <w:pPr>
+        <w:pStyle w:val="Cuerpo"/>
+      </w:pPr>
+      <w:r>
+        <w:t>Once the data frames are ready</w:t>
+      </w:r>
+      <w:r>
+        <w:t>,</w:t>
+      </w:r>
+      <w:r>
+        <w:t xml:space="preserve"> is time to merge then and </w:t>
+      </w:r>
+      <w:r>
+        <w:t>pick the features we wish to use during the rest of the process.</w:t>
+      </w:r>
+    </w:p>
+    <w:p>
+      <w:pPr>
+        <w:pStyle w:val="Cuerpo"/>
+      </w:pPr>
+      <w:r>
+        <w:lastRenderedPageBreak/>
+        <w:t>For the Toronto Crime Rates</w:t>
+      </w:r>
+      <w:r>
+        <w:t xml:space="preserve"> we are only interested in the 2020 data. </w:t>
+      </w:r>
+      <w:r>
+        <w:t>Therefore, we can get rid of all the data that is not related. Crime on numbers wouldn’t be representative of how dangerous a neighborhood is, a larger neighborhood with more population could have more crime due to this bigger citizenry</w:t>
+      </w:r>
+      <w:r>
+        <w:t>. T</w:t>
+      </w:r>
+      <w:r>
+        <w:t xml:space="preserve">hat doesn’t mean that is more conflictive than another with less </w:t>
+      </w:r>
+      <w:r>
+        <w:t>residents</w:t>
+      </w:r>
+      <w:r>
+        <w:t xml:space="preserve"> and </w:t>
+      </w:r>
+      <w:r>
+        <w:t>felonies</w:t>
+      </w:r>
+      <w:r>
+        <w:t>.</w:t>
+      </w:r>
+      <w:r>
+        <w:t xml:space="preserve"> The dataset offers us a proportion of crime over the predicted population for that year giving us a tool to compare neighborhoods in a</w:t>
+      </w:r>
+      <w:r>
+        <w:t>n</w:t>
+      </w:r>
+      <w:r>
+        <w:t xml:space="preserve"> appropriate way. </w:t>
+      </w:r>
+    </w:p>
+    <w:p>
+      <w:pPr>
+        <w:pStyle w:val="Cuerpo"/>
+      </w:pPr>
+      <w:r>
+        <w:t xml:space="preserve">In addition, we will define a derived variable as the summatory of all </w:t>
+      </w:r>
+      <w:r>
+        <w:t xml:space="preserve">weighted </w:t>
+      </w:r>
+      <w:r>
+        <w:t>crime types in a neighborhood.</w:t>
+      </w:r>
+      <w:r>
+        <w:t xml:space="preserve"> After that we</w:t>
+      </w:r>
+      <w:r>
+        <w:t xml:space="preserve"> partition the neighborhoods in three categories: Low, Medium and High Crime. The division will be based on the values of the previous summatory, with Low Crime being the first quartile and below, High Crime being above the third quartile</w:t>
+      </w:r>
+      <w:r>
+        <w:t>,</w:t>
+      </w:r>
+      <w:r>
+        <w:t xml:space="preserve"> and Medium Crime </w:t>
+      </w:r>
+      <w:r>
+        <w:t>the space in between.</w:t>
+      </w:r>
+    </w:p>
+    <w:tbl>
+      <w:tblPr>
+        <w:tblStyle w:val="Estilo1"/>
+        <w:tblW w:w="0" w:type="auto"/>
+        <w:tblLook w:val="04A0" w:firstRow="1" w:lastRow="0" w:firstColumn="1" w:lastColumn="0" w:noHBand="0" w:noVBand="1"/>
+      </w:tblPr>
+      <w:tblGrid>
+        <w:gridCol w:w="306"/>
+        <w:gridCol w:w="1229"/>
+        <w:gridCol w:w="1068"/>
+        <w:gridCol w:w="1535"/>
+      </w:tblGrid>
+      <w:tr>
+        <w:trPr>
+          <w:trHeight w:val="329"/>
+        </w:trPr>
+        <w:tc>
+          <w:tcPr>
+            <w:tcW w:w="0" w:type="auto"/>
+            <w:hideMark/>
+          </w:tcPr>
+          <w:p>
+            <w:pPr>
+              <w:jc w:val="center"/>
+              <w:rPr>
+                <w:sz w:val="16"/>
+                <w:szCs w:val="16"/>
+              </w:rPr>
+            </w:pPr>
+          </w:p>
+        </w:tc>
+        <w:tc>
+          <w:tcPr>
+            <w:tcW w:w="0" w:type="auto"/>
+            <w:hideMark/>
+          </w:tcPr>
+          <w:p>
+            <w:pPr>
+              <w:jc w:val="center"/>
+              <w:rPr>
+                <w:sz w:val="16"/>
+                <w:szCs w:val="16"/>
+              </w:rPr>
+            </w:pPr>
+            <w:r>
+              <w:rPr>
+                <w:sz w:val="16"/>
+                <w:szCs w:val="16"/>
+              </w:rPr>
+              <w:t>Neighborhood</w:t>
+            </w:r>
+          </w:p>
+        </w:tc>
+        <w:tc>
+          <w:tcPr>
+            <w:tcW w:w="0" w:type="auto"/>
+            <w:hideMark/>
+          </w:tcPr>
+          <w:p>
+            <w:pPr>
+              <w:jc w:val="center"/>
+              <w:rPr>
+                <w:sz w:val="16"/>
+                <w:szCs w:val="16"/>
+              </w:rPr>
+            </w:pPr>
+            <w:proofErr w:type="spellStart"/>
+            <w:r>
+              <w:rPr>
+                <w:sz w:val="16"/>
+                <w:szCs w:val="16"/>
+              </w:rPr>
+              <w:t>SumCrimes</w:t>
+            </w:r>
+            <w:proofErr w:type="spellEnd"/>
+          </w:p>
+        </w:tc>
+        <w:tc>
+          <w:tcPr>
+            <w:tcW w:w="0" w:type="auto"/>
+            <w:hideMark/>
+          </w:tcPr>
+          <w:p>
+            <w:pPr>
+              <w:jc w:val="center"/>
+              <w:rPr>
+                <w:sz w:val="16"/>
+                <w:szCs w:val="16"/>
+              </w:rPr>
+            </w:pPr>
+            <w:proofErr w:type="spellStart"/>
+            <w:r>
+              <w:rPr>
+                <w:sz w:val="16"/>
+                <w:szCs w:val="16"/>
+              </w:rPr>
+              <w:t>SumCrimesBinned</w:t>
+            </w:r>
+            <w:proofErr w:type="spellEnd"/>
+          </w:p>
+        </w:tc>
+      </w:tr>
+      <w:tr>
+        <w:trPr>
+          <w:trHeight w:val="54"/>
+        </w:trPr>
+        <w:tc>
+          <w:tcPr>
+            <w:tcW w:w="0" w:type="auto"/>
+            <w:hideMark/>
+          </w:tcPr>
+          <w:p>
+            <w:pPr>
+              <w:jc w:val="center"/>
+              <w:rPr>
+                <w:sz w:val="16"/>
+                <w:szCs w:val="16"/>
+              </w:rPr>
+            </w:pPr>
+            <w:r>
+              <w:rPr>
+                <w:sz w:val="16"/>
+                <w:szCs w:val="16"/>
+              </w:rPr>
+              <w:t>0</w:t>
+            </w:r>
+          </w:p>
+        </w:tc>
+        <w:tc>
+          <w:tcPr>
+            <w:tcW w:w="0" w:type="auto"/>
+            <w:hideMark/>
+          </w:tcPr>
+          <w:p>
+            <w:pPr>
+              <w:jc w:val="center"/>
+              <w:rPr>
+                <w:sz w:val="16"/>
+                <w:szCs w:val="16"/>
+              </w:rPr>
+            </w:pPr>
+            <w:r>
+              <w:rPr>
+                <w:sz w:val="16"/>
+                <w:szCs w:val="16"/>
+              </w:rPr>
+              <w:t>Yonge-</w:t>
+            </w:r>
+            <w:proofErr w:type="spellStart"/>
+            <w:proofErr w:type="gramStart"/>
+            <w:r>
+              <w:rPr>
+                <w:sz w:val="16"/>
+                <w:szCs w:val="16"/>
+              </w:rPr>
+              <w:t>St.Clair</w:t>
+            </w:r>
+            <w:proofErr w:type="spellEnd"/>
+            <w:proofErr w:type="gramEnd"/>
+          </w:p>
+        </w:tc>
+        <w:tc>
+          <w:tcPr>
+            <w:tcW w:w="0" w:type="auto"/>
+            <w:hideMark/>
+          </w:tcPr>
+          <w:p>
+            <w:pPr>
+              <w:jc w:val="center"/>
+              <w:rPr>
+                <w:sz w:val="16"/>
+                <w:szCs w:val="16"/>
+              </w:rPr>
+            </w:pPr>
+            <w:r>
+              <w:rPr>
+                <w:sz w:val="16"/>
+                <w:szCs w:val="16"/>
+              </w:rPr>
+              <w:t>319.534220</w:t>
+            </w:r>
+          </w:p>
+        </w:tc>
+        <w:tc>
+          <w:tcPr>
+            <w:tcW w:w="0" w:type="auto"/>
+            <w:hideMark/>
+          </w:tcPr>
+          <w:p>
+            <w:pPr>
+              <w:keepNext/>
+              <w:jc w:val="center"/>
+              <w:rPr>
+                <w:sz w:val="16"/>
+                <w:szCs w:val="16"/>
+              </w:rPr>
+            </w:pPr>
+            <w:r>
+              <w:rPr>
+                <w:sz w:val="16"/>
+                <w:szCs w:val="16"/>
+              </w:rPr>
+              <w:t>Low</w:t>
+            </w:r>
+          </w:p>
+        </w:tc>
+      </w:tr>
+    </w:tbl>
+    <w:p>
+      <w:pPr>
+        <w:pStyle w:val="Descripcin"/>
+        <w:jc w:val="center"/>
+      </w:pPr>
+      <w:r>
+        <w:t xml:space="preserve">Figure </w:t>
+      </w:r>
+      <w:r>
+        <w:fldChar w:fldCharType="begin"/>
+      </w:r>
+      <w:r>
+        <w:instrText xml:space="preserve"> SEQ Figure \* ARABIC </w:instrText>
+      </w:r>
+      <w:r>
+        <w:fldChar w:fldCharType="separate"/>
+      </w:r>
+      <w:r>
+        <w:rPr>
+          <w:noProof/>
+        </w:rPr>
+        <w:t>6</w:t>
+      </w:r>
+      <w:r>
+        <w:fldChar w:fldCharType="end"/>
+      </w:r>
+      <w:r>
+        <w:t xml:space="preserve"> Toronto Crime Rates Curated Data Frame</w:t>
+      </w:r>
+    </w:p>
+    <w:p>
+      <w:pPr>
+        <w:pStyle w:val="Sinespaciado"/>
+      </w:pPr>
+    </w:p>
+    <w:p>
+      <w:pPr>
+        <w:pStyle w:val="Cuerpo"/>
+      </w:pPr>
+      <w:r>
+        <w:t xml:space="preserve">After curating the Crime Rates data </w:t>
+      </w:r>
+      <w:r>
+        <w:t>frame,</w:t>
+      </w:r>
+      <w:r>
+        <w:t xml:space="preserve"> we can merge both data frames on the </w:t>
+      </w:r>
+      <w:r>
+        <w:t>“N</w:t>
+      </w:r>
+      <w:r>
+        <w:t>eighborhood</w:t>
+      </w:r>
+      <w:r>
+        <w:t>”</w:t>
+      </w:r>
+      <w:r>
+        <w:t xml:space="preserve"> key.</w:t>
+      </w:r>
+    </w:p>
+    <w:tbl>
+      <w:tblPr>
+        <w:tblStyle w:val="Estilo1"/>
+        <w:tblW w:w="9793" w:type="dxa"/>
+        <w:tblLayout w:type="fixed"/>
+        <w:tblLook w:val="04A0" w:firstRow="1" w:lastRow="0" w:firstColumn="1" w:lastColumn="0" w:noHBand="0" w:noVBand="1"/>
+      </w:tblPr>
+      <w:tblGrid>
+        <w:gridCol w:w="236"/>
+        <w:gridCol w:w="992"/>
+        <w:gridCol w:w="709"/>
+        <w:gridCol w:w="851"/>
+        <w:gridCol w:w="992"/>
+        <w:gridCol w:w="992"/>
+        <w:gridCol w:w="851"/>
+        <w:gridCol w:w="992"/>
+        <w:gridCol w:w="960"/>
+        <w:gridCol w:w="1134"/>
+        <w:gridCol w:w="1084"/>
+      </w:tblGrid>
+      <w:tr>
+        <w:trPr>
+          <w:trHeight w:val="382"/>
+        </w:trPr>
+        <w:tc>
+          <w:tcPr>
+            <w:tcW w:w="236" w:type="dxa"/>
+            <w:hideMark/>
+          </w:tcPr>
+          <w:p>
+            <w:pPr>
+              <w:jc w:val="center"/>
+              <w:rPr>
+                <w:sz w:val="16"/>
+                <w:szCs w:val="16"/>
+              </w:rPr>
+            </w:pPr>
+          </w:p>
+        </w:tc>
+        <w:tc>
+          <w:tcPr>
+            <w:tcW w:w="992" w:type="dxa"/>
+            <w:hideMark/>
+          </w:tcPr>
+          <w:p>
+            <w:pPr>
+              <w:jc w:val="center"/>
+              <w:rPr>
+                <w:sz w:val="16"/>
+                <w:szCs w:val="16"/>
+              </w:rPr>
+            </w:pPr>
+            <w:proofErr w:type="spellStart"/>
+            <w:r>
+              <w:rPr>
+                <w:sz w:val="16"/>
+                <w:szCs w:val="16"/>
+              </w:rPr>
+              <w:t>Neighbourhood</w:t>
+            </w:r>
+            <w:proofErr w:type="spellEnd"/>
+          </w:p>
+        </w:tc>
+        <w:tc>
+          <w:tcPr>
+            <w:tcW w:w="709" w:type="dxa"/>
+            <w:hideMark/>
+          </w:tcPr>
+          <w:p>
+            <w:pPr>
+              <w:jc w:val="center"/>
+              <w:rPr>
+                <w:sz w:val="16"/>
+                <w:szCs w:val="16"/>
+              </w:rPr>
+            </w:pPr>
+            <w:r>
+              <w:rPr>
+                <w:sz w:val="16"/>
+                <w:szCs w:val="16"/>
+              </w:rPr>
+              <w:t>Food</w:t>
+            </w:r>
+          </w:p>
+        </w:tc>
+        <w:tc>
+          <w:tcPr>
+            <w:tcW w:w="851" w:type="dxa"/>
+            <w:hideMark/>
+          </w:tcPr>
+          <w:p>
+            <w:pPr>
+              <w:jc w:val="center"/>
+              <w:rPr>
+                <w:sz w:val="16"/>
+                <w:szCs w:val="16"/>
+              </w:rPr>
+            </w:pPr>
+            <w:r>
+              <w:rPr>
+                <w:sz w:val="16"/>
+                <w:szCs w:val="16"/>
+              </w:rPr>
+              <w:t>Shop &amp; Service</w:t>
+            </w:r>
+          </w:p>
+        </w:tc>
+        <w:tc>
+          <w:tcPr>
+            <w:tcW w:w="992" w:type="dxa"/>
+            <w:hideMark/>
+          </w:tcPr>
+          <w:p>
+            <w:pPr>
+              <w:jc w:val="center"/>
+              <w:rPr>
+                <w:sz w:val="16"/>
+                <w:szCs w:val="16"/>
+              </w:rPr>
+            </w:pPr>
+            <w:r>
+              <w:rPr>
+                <w:sz w:val="16"/>
+                <w:szCs w:val="16"/>
+              </w:rPr>
+              <w:t>Outdoors &amp; Recreation</w:t>
+            </w:r>
+          </w:p>
+        </w:tc>
+        <w:tc>
+          <w:tcPr>
+            <w:tcW w:w="992" w:type="dxa"/>
+            <w:hideMark/>
+          </w:tcPr>
+          <w:p>
+            <w:pPr>
+              <w:jc w:val="center"/>
+              <w:rPr>
+                <w:sz w:val="16"/>
+                <w:szCs w:val="16"/>
+              </w:rPr>
+            </w:pPr>
+            <w:r>
+              <w:rPr>
+                <w:sz w:val="16"/>
+                <w:szCs w:val="16"/>
+              </w:rPr>
+              <w:t>Arts &amp; Entertainment</w:t>
+            </w:r>
+          </w:p>
+        </w:tc>
+        <w:tc>
+          <w:tcPr>
+            <w:tcW w:w="851" w:type="dxa"/>
+            <w:hideMark/>
+          </w:tcPr>
+          <w:p>
+            <w:pPr>
+              <w:jc w:val="center"/>
+              <w:rPr>
+                <w:sz w:val="16"/>
+                <w:szCs w:val="16"/>
+              </w:rPr>
+            </w:pPr>
+            <w:r>
+              <w:rPr>
+                <w:sz w:val="16"/>
+                <w:szCs w:val="16"/>
+              </w:rPr>
+              <w:t>Nightlife Spot</w:t>
+            </w:r>
+          </w:p>
+        </w:tc>
+        <w:tc>
+          <w:tcPr>
+            <w:tcW w:w="992" w:type="dxa"/>
+            <w:hideMark/>
+          </w:tcPr>
+          <w:p>
+            <w:pPr>
+              <w:jc w:val="center"/>
+              <w:rPr>
+                <w:sz w:val="16"/>
+                <w:szCs w:val="16"/>
+              </w:rPr>
+            </w:pPr>
+            <w:r>
+              <w:rPr>
+                <w:sz w:val="16"/>
+                <w:szCs w:val="16"/>
+              </w:rPr>
+              <w:t>Travel &amp; Transport</w:t>
+            </w:r>
+          </w:p>
+        </w:tc>
+        <w:tc>
+          <w:tcPr>
+            <w:tcW w:w="960" w:type="dxa"/>
+            <w:hideMark/>
+          </w:tcPr>
+          <w:p>
+            <w:pPr>
+              <w:jc w:val="center"/>
+              <w:rPr>
+                <w:sz w:val="16"/>
+                <w:szCs w:val="16"/>
+              </w:rPr>
+            </w:pPr>
+            <w:r>
+              <w:rPr>
+                <w:sz w:val="16"/>
+                <w:szCs w:val="16"/>
+              </w:rPr>
+              <w:t>F2020_Population_Projection</w:t>
+            </w:r>
+          </w:p>
+        </w:tc>
+        <w:tc>
+          <w:tcPr>
+            <w:tcW w:w="1134" w:type="dxa"/>
+            <w:hideMark/>
+          </w:tcPr>
+          <w:p>
+            <w:pPr>
+              <w:jc w:val="center"/>
+              <w:rPr>
+                <w:sz w:val="16"/>
+                <w:szCs w:val="16"/>
+              </w:rPr>
+            </w:pPr>
+            <w:proofErr w:type="spellStart"/>
+            <w:r>
+              <w:rPr>
+                <w:sz w:val="16"/>
+                <w:szCs w:val="16"/>
+              </w:rPr>
+              <w:t>SumCrimes</w:t>
+            </w:r>
+            <w:proofErr w:type="spellEnd"/>
+          </w:p>
+        </w:tc>
+        <w:tc>
+          <w:tcPr>
+            <w:tcW w:w="1084" w:type="dxa"/>
+            <w:hideMark/>
+          </w:tcPr>
+          <w:p>
+            <w:pPr>
+              <w:jc w:val="center"/>
+              <w:rPr>
+                <w:sz w:val="16"/>
+                <w:szCs w:val="16"/>
+              </w:rPr>
+            </w:pPr>
+            <w:proofErr w:type="spellStart"/>
+            <w:r>
+              <w:rPr>
+                <w:sz w:val="16"/>
+                <w:szCs w:val="16"/>
+              </w:rPr>
+              <w:t>SumCrimes</w:t>
+            </w:r>
+            <w:r>
+              <w:rPr>
+                <w:sz w:val="16"/>
+                <w:szCs w:val="16"/>
+              </w:rPr>
+              <w:t>Cat</w:t>
+            </w:r>
+            <w:proofErr w:type="spellEnd"/>
+          </w:p>
+        </w:tc>
+      </w:tr>
+      <w:tr>
+        <w:trPr>
+          <w:trHeight w:val="433"/>
+        </w:trPr>
+        <w:tc>
+          <w:tcPr>
+            <w:tcW w:w="236" w:type="dxa"/>
+            <w:hideMark/>
+          </w:tcPr>
+          <w:p>
+            <w:pPr>
+              <w:jc w:val="center"/>
+              <w:rPr>
+                <w:sz w:val="16"/>
+                <w:szCs w:val="16"/>
+              </w:rPr>
+            </w:pPr>
+            <w:r>
+              <w:rPr>
+                <w:sz w:val="16"/>
+                <w:szCs w:val="16"/>
+              </w:rPr>
+              <w:t>0</w:t>
+            </w:r>
+          </w:p>
+        </w:tc>
+        <w:tc>
+          <w:tcPr>
+            <w:tcW w:w="992" w:type="dxa"/>
+            <w:hideMark/>
+          </w:tcPr>
+          <w:p>
+            <w:pPr>
+              <w:jc w:val="center"/>
+              <w:rPr>
+                <w:sz w:val="16"/>
+                <w:szCs w:val="16"/>
+              </w:rPr>
+            </w:pPr>
+            <w:r>
+              <w:rPr>
+                <w:sz w:val="16"/>
+                <w:szCs w:val="16"/>
+              </w:rPr>
+              <w:t>Yonge-</w:t>
+            </w:r>
+            <w:proofErr w:type="spellStart"/>
+            <w:proofErr w:type="gramStart"/>
+            <w:r>
+              <w:rPr>
+                <w:sz w:val="16"/>
+                <w:szCs w:val="16"/>
+              </w:rPr>
+              <w:t>St.Clair</w:t>
+            </w:r>
+            <w:proofErr w:type="spellEnd"/>
+            <w:proofErr w:type="gramEnd"/>
+          </w:p>
+        </w:tc>
+        <w:tc>
+          <w:tcPr>
+            <w:tcW w:w="709" w:type="dxa"/>
+            <w:hideMark/>
+          </w:tcPr>
+          <w:p>
+            <w:pPr>
+              <w:jc w:val="center"/>
+              <w:rPr>
+                <w:sz w:val="16"/>
+                <w:szCs w:val="16"/>
+              </w:rPr>
+            </w:pPr>
+            <w:r>
+              <w:rPr>
+                <w:sz w:val="16"/>
+                <w:szCs w:val="16"/>
+              </w:rPr>
+              <w:t>38</w:t>
+            </w:r>
+          </w:p>
+        </w:tc>
+        <w:tc>
+          <w:tcPr>
+            <w:tcW w:w="851" w:type="dxa"/>
+            <w:hideMark/>
+          </w:tcPr>
+          <w:p>
+            <w:pPr>
+              <w:jc w:val="center"/>
+              <w:rPr>
+                <w:sz w:val="16"/>
+                <w:szCs w:val="16"/>
+              </w:rPr>
+            </w:pPr>
+            <w:r>
+              <w:rPr>
+                <w:sz w:val="16"/>
+                <w:szCs w:val="16"/>
+              </w:rPr>
+              <w:t>10</w:t>
+            </w:r>
+          </w:p>
+        </w:tc>
+        <w:tc>
+          <w:tcPr>
+            <w:tcW w:w="992" w:type="dxa"/>
+            <w:hideMark/>
+          </w:tcPr>
+          <w:p>
+            <w:pPr>
+              <w:jc w:val="center"/>
+              <w:rPr>
+                <w:sz w:val="16"/>
+                <w:szCs w:val="16"/>
+              </w:rPr>
+            </w:pPr>
+            <w:r>
+              <w:rPr>
+                <w:sz w:val="16"/>
+                <w:szCs w:val="16"/>
+              </w:rPr>
+              <w:t>11</w:t>
+            </w:r>
+          </w:p>
+        </w:tc>
+        <w:tc>
+          <w:tcPr>
+            <w:tcW w:w="992" w:type="dxa"/>
+            <w:hideMark/>
+          </w:tcPr>
+          <w:p>
+            <w:pPr>
+              <w:jc w:val="center"/>
+              <w:rPr>
+                <w:sz w:val="16"/>
+                <w:szCs w:val="16"/>
+              </w:rPr>
+            </w:pPr>
+            <w:r>
+              <w:rPr>
+                <w:sz w:val="16"/>
+                <w:szCs w:val="16"/>
+              </w:rPr>
+              <w:t>0</w:t>
+            </w:r>
+          </w:p>
+        </w:tc>
+        <w:tc>
+          <w:tcPr>
+            <w:tcW w:w="851" w:type="dxa"/>
+            <w:hideMark/>
+          </w:tcPr>
+          <w:p>
+            <w:pPr>
+              <w:jc w:val="center"/>
+              <w:rPr>
+                <w:sz w:val="16"/>
+                <w:szCs w:val="16"/>
+              </w:rPr>
+            </w:pPr>
+            <w:r>
+              <w:rPr>
+                <w:sz w:val="16"/>
+                <w:szCs w:val="16"/>
+              </w:rPr>
+              <w:t>3</w:t>
+            </w:r>
+          </w:p>
+        </w:tc>
+        <w:tc>
+          <w:tcPr>
+            <w:tcW w:w="992" w:type="dxa"/>
+            <w:hideMark/>
+          </w:tcPr>
+          <w:p>
+            <w:pPr>
+              <w:jc w:val="center"/>
+              <w:rPr>
+                <w:sz w:val="16"/>
+                <w:szCs w:val="16"/>
+              </w:rPr>
+            </w:pPr>
+            <w:r>
+              <w:rPr>
+                <w:sz w:val="16"/>
+                <w:szCs w:val="16"/>
+              </w:rPr>
+              <w:t>1</w:t>
+            </w:r>
+          </w:p>
+        </w:tc>
+        <w:tc>
+          <w:tcPr>
+            <w:tcW w:w="960" w:type="dxa"/>
+            <w:hideMark/>
+          </w:tcPr>
+          <w:p>
+            <w:pPr>
+              <w:jc w:val="center"/>
+              <w:rPr>
+                <w:sz w:val="16"/>
+                <w:szCs w:val="16"/>
+              </w:rPr>
+            </w:pPr>
+            <w:r>
+              <w:rPr>
+                <w:sz w:val="16"/>
+                <w:szCs w:val="16"/>
+              </w:rPr>
+              <w:t>14083</w:t>
+            </w:r>
+          </w:p>
+        </w:tc>
+        <w:tc>
+          <w:tcPr>
+            <w:tcW w:w="1134" w:type="dxa"/>
+            <w:hideMark/>
+          </w:tcPr>
+          <w:p>
+            <w:pPr>
+              <w:jc w:val="center"/>
+              <w:rPr>
+                <w:sz w:val="16"/>
+                <w:szCs w:val="16"/>
+              </w:rPr>
+            </w:pPr>
+            <w:r>
+              <w:rPr>
+                <w:sz w:val="16"/>
+                <w:szCs w:val="16"/>
+              </w:rPr>
+              <w:t>319.534220</w:t>
+            </w:r>
+          </w:p>
+        </w:tc>
+        <w:tc>
+          <w:tcPr>
+            <w:tcW w:w="1084" w:type="dxa"/>
+            <w:hideMark/>
+          </w:tcPr>
+          <w:p>
+            <w:pPr>
+              <w:keepNext/>
+              <w:jc w:val="center"/>
+              <w:rPr>
+                <w:sz w:val="16"/>
+                <w:szCs w:val="16"/>
+              </w:rPr>
+            </w:pPr>
+            <w:r>
+              <w:rPr>
+                <w:sz w:val="16"/>
+                <w:szCs w:val="16"/>
+              </w:rPr>
+              <w:t>Low</w:t>
+            </w:r>
+          </w:p>
+        </w:tc>
+      </w:tr>
+    </w:tbl>
+    <w:p>
+      <w:pPr>
+        <w:pStyle w:val="Descripcin"/>
+        <w:jc w:val="center"/>
+      </w:pPr>
+      <w:r>
+        <w:t xml:space="preserve">Figure </w:t>
+      </w:r>
+      <w:r>
+        <w:fldChar w:fldCharType="begin"/>
+      </w:r>
+      <w:r>
+        <w:instrText xml:space="preserve"> SEQ Figure \* ARABIC </w:instrText>
+      </w:r>
+      <w:r>
+        <w:fldChar w:fldCharType="separate"/>
+      </w:r>
+      <w:r>
+        <w:rPr>
+          <w:noProof/>
+        </w:rPr>
+        <w:t>7</w:t>
+      </w:r>
+      <w:r>
+        <w:fldChar w:fldCharType="end"/>
+      </w:r>
+      <w:r>
+        <w:t xml:space="preserve"> Merged Data Frames</w:t>
+      </w:r>
+    </w:p>
+    <w:p>
+      <w:pPr>
+        <w:pStyle w:val="Sinespaciado"/>
+      </w:pPr>
+    </w:p>
+    <w:p>
+      <w:pPr>
+        <w:pStyle w:val="Cuerpo"/>
+      </w:pPr>
+      <w:r>
+        <w:t>Now we are ready to initial approach to analyze the data and gain some insights.</w:t>
+      </w:r>
+    </w:p>
     <w:sectPr>
-      <w:footerReference w:type="default" r:id="rId12"/>
+      <w:footerReference w:type="default" r:id="rId13"/>
       <w:pgSz w:w="11906" w:h="16838"/>
       <w:pgMar w:top="1417" w:right="1701" w:bottom="1417" w:left="1701" w:header="708" w:footer="708" w:gutter="0"/>
       <w:pgNumType w:start="0"/>

</xml_diff>